<commit_message>
added loop inside jukebox, add to doc
</commit_message>
<xml_diff>
--- a/Reporte.docx
+++ b/Reporte.docx
@@ -1252,6 +1252,7 @@
         <w:pBdr/>
         <w:spacing/>
         <w:ind w:right="0" w:firstLine="0" w:left="709"/>
+        <w:jc w:val="center"/>
         <w:rPr>
           <w:lang w:val="en-US"/>
         </w:rPr>
@@ -2125,7 +2126,7 @@
           <m:fPr>
             <m:ctrlPr>
               <w:rPr>
-                <w:rFonts w:ascii="Cambria Math" w:hAnsi="Cambria Math" w:eastAsia="Cambria Math" w:cs="Cambria Math"/>
+                <w:rFonts w:hint="default" w:ascii="Cambria Math" w:hAnsi="Cambria Math" w:eastAsia="Cambria Math" w:cs="Cambria Math"/>
                 <w:i/>
                 <w:sz w:val="24"/>
               </w:rPr>
@@ -2294,7 +2295,7 @@
           <m:fPr>
             <m:ctrlPr>
               <w:rPr>
-                <w:rFonts w:ascii="Cambria Math" w:hAnsi="Cambria Math" w:eastAsia="Cambria Math" w:cs="Cambria Math"/>
+                <w:rFonts w:hint="default" w:ascii="Cambria Math" w:hAnsi="Cambria Math" w:eastAsia="Cambria Math" w:cs="Cambria Math"/>
                 <w:i/>
                 <w:sz w:val="22"/>
               </w:rPr>
@@ -26201,92 +26202,14 @@
       </w:r>
       <w:r>
         <w:rPr>
+          <w:lang w:val="en-US"/>
+        </w:rPr>
+      </w:r>
+      <w:r>
+        <w:rPr>
           <w:b w:val="0"/>
           <w:bCs w:val="0"/>
           <w:highlight w:val="none"/>
-          <w:lang w:val="en-US"/>
-        </w:rPr>
-      </w:r>
-      <w:r>
-        <w:rPr>
-          <w:b w:val="0"/>
-          <w:bCs w:val="0"/>
-          <w:highlight w:val="none"/>
-          <w:lang w:val="en-US"/>
-        </w:rPr>
-      </w:r>
-    </w:p>
-    <w:p>
-      <w:pPr>
-        <w:pStyle w:val="875"/>
-        <w:pBdr/>
-        <w:tabs>
-          <w:tab w:val="left" w:leader="none" w:pos="523"/>
-        </w:tabs>
-        <w:spacing w:after="0" w:before="1" w:line="240" w:lineRule="auto"/>
-        <w:ind w:right="0" w:firstLine="0" w:left="0"/>
-        <w:jc w:val="left"/>
-        <w:rPr>
-          <w:b w:val="0"/>
-          <w:bCs w:val="0"/>
-          <w:lang w:val="en-US"/>
-        </w:rPr>
-      </w:pPr>
-      <w:r>
-        <w:rPr>
-          <w:b w:val="0"/>
-          <w:bCs w:val="0"/>
-          <w:highlight w:val="none"/>
-          <w:lang w:val="en-US"/>
-        </w:rPr>
-      </w:r>
-      <w:r>
-        <w:rPr>
-          <w:b w:val="0"/>
-          <w:bCs w:val="0"/>
-          <w:lang w:val="en-US"/>
-        </w:rPr>
-      </w:r>
-      <w:r>
-        <w:rPr>
-          <w:b w:val="0"/>
-          <w:bCs w:val="0"/>
-          <w:lang w:val="en-US"/>
-        </w:rPr>
-      </w:r>
-    </w:p>
-    <w:p>
-      <w:pPr>
-        <w:pStyle w:val="875"/>
-        <w:numPr>
-          <w:ilvl w:val="1"/>
-          <w:numId w:val="2"/>
-        </w:numPr>
-        <w:pBdr/>
-        <w:tabs>
-          <w:tab w:val="left" w:leader="none" w:pos="523"/>
-        </w:tabs>
-        <w:spacing w:after="0" w:before="1" w:line="240" w:lineRule="auto"/>
-        <w:ind w:right="0" w:hanging="405" w:left="523"/>
-        <w:jc w:val="left"/>
-        <w:rPr>
-          <w:lang w:val="en-US"/>
-        </w:rPr>
-      </w:pPr>
-      <w:r>
-        <w:rPr>
-          <w:highlight w:val="none"/>
-          <w:lang w:val="en-US"/>
-        </w:rPr>
-        <w:t xml:space="preserve">Lorem ipsum</w:t>
-      </w:r>
-      <w:r>
-        <w:rPr>
-          <w:lang w:val="en-US"/>
-        </w:rPr>
-      </w:r>
-      <w:r>
-        <w:rPr>
           <w:lang w:val="en-US"/>
         </w:rPr>
       </w:r>
@@ -27097,7 +27020,7 @@
           <w:sz w:val="20"/>
           <w:lang w:val="en-US"/>
         </w:rPr>
-        <w:t xml:space="preserve">s macro uses the 15h interruption with AH=86h which sleeps the given microseconds in a double word register logic CX:DX, so i first convert the given miliseconds to microseconds by dividing and multiplying by 10 and putting it in the double word registers.</w:t>
+        <w:t xml:space="preserve">s macro uses the 15h interruption with AH=86h which sleeps the given microseconds in a double word register logic CX:DX, so i first convert the given milliseconds to microseconds by dividing and multiplying by 10 and putting it in the double word registers.</w:t>
       </w:r>
       <w:r>
         <w:rPr>
@@ -27138,7 +27061,7 @@
           <w:highlight w:val="none"/>
           <w:lang w:val="en-US"/>
         </w:rPr>
-        <w:t xml:space="preserve">sleep MACRO int16_miliseconds</w:t>
+        <w:t xml:space="preserve">sleep MACRO int16_milliseconds</w:t>
       </w:r>
       <w:r>
         <w:rPr>
@@ -27224,8 +27147,19 @@
           <w:highlight w:val="none"/>
           <w:lang w:val="en-US"/>
         </w:rPr>
-        <w:t xml:space="preserve">         MOV AX,int16_miliseconds</w:t>
-      </w:r>
+        <w:t xml:space="preserve">         MOV AX,int16_</w:t>
+      </w:r>
+      <w:r>
+        <w:rPr>
+          <w:rFonts w:ascii="Courier New"/>
+          <w:sz w:val="19"/>
+          <w:szCs w:val="19"/>
+          <w:highlight w:val="none"/>
+          <w:lang w:val="en-US"/>
+        </w:rPr>
+        <w:t xml:space="preserve">milliseconds</w:t>
+      </w:r>
+      <w:r/>
       <w:r>
         <w:rPr>
           <w:rFonts w:ascii="Courier New"/>
@@ -28241,14 +28175,14 @@
           <w:sz w:val="20"/>
           <w:lang w:val="en-US"/>
         </w:rPr>
-        <w:t xml:space="preserve">beep macro . </w:t>
+        <w:t xml:space="preserve">beep on/off macros.</w:t>
       </w:r>
       <w:r>
         <w:rPr>
           <w:sz w:val="20"/>
           <w:lang w:val="en-US"/>
         </w:rPr>
-        <w:t xml:space="preserve"> This macro set ups the speaker, loads the frecuency number to the 42h port, then it turn on the note by setting port 61h and then it sleeps by the given duration producing the beep sound, and finally it closes the the port 61h.</w:t>
+        <w:t xml:space="preserve"> The beep_on macro set ups the speaker, loads the frequency number to the 42h port, then it turn on the note by setting port 61h and  it will continue producing the beep sound until thee beep_off macro is called which closes the the port 61h and stops the sound.</w:t>
       </w:r>
       <w:r>
         <w:rPr>
@@ -28277,13 +28211,6 @@
           <w:lang w:val="en-US"/>
         </w:rPr>
       </w:pPr>
-      <w:r>
-        <w:rPr>
-          <w:rFonts w:ascii="Courier New"/>
-          <w:sz w:val="19"/>
-          <w:lang w:val="en-US"/>
-        </w:rPr>
-      </w:r>
       <w:r>
         <w:rPr>
           <w:rFonts w:ascii="Courier New"/>
@@ -28292,12 +28219,7 @@
           <w:highlight w:val="none"/>
           <w:lang w:val="en-US"/>
         </w:rPr>
-        <w:t xml:space="preserve">beep MACRO int16_frequency, int16_duration</w:t>
-      </w:r>
-      <w:r>
-        <w:rPr>
-          <w:lang w:val="en-US"/>
-        </w:rPr>
+        <w:t xml:space="preserve">beep_on MACRO</w:t>
       </w:r>
       <w:r>
         <w:rPr>
@@ -28330,11 +28252,6 @@
           <w:lang w:val="en-US"/>
         </w:rPr>
       </w:r>
-      <w:r>
-        <w:rPr>
-          <w:lang w:val="en-US"/>
-        </w:rPr>
-      </w:r>
     </w:p>
     <w:p>
       <w:pPr>
@@ -28361,11 +28278,6 @@
           <w:lang w:val="en-US"/>
         </w:rPr>
       </w:r>
-      <w:r>
-        <w:rPr>
-          <w:lang w:val="en-US"/>
-        </w:rPr>
-      </w:r>
     </w:p>
     <w:p>
       <w:pPr>
@@ -28385,12 +28297,7 @@
           <w:highlight w:val="none"/>
           <w:lang w:val="en-US"/>
         </w:rPr>
-        <w:t xml:space="preserve">    MOV     AX, int16_frequency   ; Load frequency number</w:t>
-      </w:r>
-      <w:r>
-        <w:rPr>
-          <w:lang w:val="en-US"/>
-        </w:rPr>
+        <w:t xml:space="preserve">    MOV     AX, BX          ; Load frequency number from BX</w:t>
       </w:r>
       <w:r>
         <w:rPr>
@@ -28416,8 +28323,24 @@
           <w:highlight w:val="none"/>
           <w:lang w:val="en-US"/>
         </w:rPr>
-        <w:t xml:space="preserve">    OUT     42h, AL         ; Output low byte (</w:t>
-      </w:r>
+        <w:t xml:space="preserve">    OUT     42h, AL         ; Output low byte</w:t>
+      </w:r>
+      <w:r>
+        <w:rPr>
+          <w:lang w:val="en-US"/>
+        </w:rPr>
+      </w:r>
+    </w:p>
+    <w:p>
+      <w:pPr>
+        <w:pBdr/>
+        <w:spacing w:before="103"/>
+        <w:ind w:right="0" w:firstLine="0" w:left="346"/>
+        <w:jc w:val="left"/>
+        <w:rPr>
+          <w:lang w:val="en-US"/>
+        </w:rPr>
+      </w:pPr>
       <w:r>
         <w:rPr>
           <w:rFonts w:ascii="Courier New"/>
@@ -28426,8 +28349,24 @@
           <w:highlight w:val="none"/>
           <w:lang w:val="en-US"/>
         </w:rPr>
-        <w:t xml:space="preserve">least significant byte</w:t>
-      </w:r>
+        <w:t xml:space="preserve">    MOV     AL, AH          ; Output high byte</w:t>
+      </w:r>
+      <w:r>
+        <w:rPr>
+          <w:lang w:val="en-US"/>
+        </w:rPr>
+      </w:r>
+    </w:p>
+    <w:p>
+      <w:pPr>
+        <w:pBdr/>
+        <w:spacing w:before="103"/>
+        <w:ind w:right="0" w:firstLine="0" w:left="346"/>
+        <w:jc w:val="left"/>
+        <w:rPr>
+          <w:lang w:val="en-US"/>
+        </w:rPr>
+      </w:pPr>
       <w:r>
         <w:rPr>
           <w:rFonts w:ascii="Courier New"/>
@@ -28436,12 +28375,7 @@
           <w:highlight w:val="none"/>
           <w:lang w:val="en-US"/>
         </w:rPr>
-        <w:t xml:space="preserve">)</w:t>
-      </w:r>
-      <w:r>
-        <w:rPr>
-          <w:lang w:val="en-US"/>
-        </w:rPr>
+        <w:t xml:space="preserve">    OUT     42h, AL</w:t>
       </w:r>
       <w:r>
         <w:rPr>
@@ -28467,8 +28401,24 @@
           <w:highlight w:val="none"/>
           <w:lang w:val="en-US"/>
         </w:rPr>
-        <w:t xml:space="preserve">    MOV     AL, AH          ; Output high byte (</w:t>
-      </w:r>
+        <w:t xml:space="preserve">    IN      AL, 61h         ; Turn on note</w:t>
+      </w:r>
+      <w:r>
+        <w:rPr>
+          <w:lang w:val="en-US"/>
+        </w:rPr>
+      </w:r>
+    </w:p>
+    <w:p>
+      <w:pPr>
+        <w:pBdr/>
+        <w:spacing w:before="103"/>
+        <w:ind w:right="0" w:firstLine="0" w:left="346"/>
+        <w:jc w:val="left"/>
+        <w:rPr>
+          <w:lang w:val="en-US"/>
+        </w:rPr>
+      </w:pPr>
       <w:r>
         <w:rPr>
           <w:rFonts w:ascii="Courier New"/>
@@ -28477,8 +28427,24 @@
           <w:highlight w:val="none"/>
           <w:lang w:val="en-US"/>
         </w:rPr>
-        <w:t xml:space="preserve">most significant byte</w:t>
-      </w:r>
+        <w:t xml:space="preserve">    OR      AL,00000011b    ; Set bits 1 and 0</w:t>
+      </w:r>
+      <w:r>
+        <w:rPr>
+          <w:lang w:val="en-US"/>
+        </w:rPr>
+      </w:r>
+    </w:p>
+    <w:p>
+      <w:pPr>
+        <w:pBdr/>
+        <w:spacing w:before="103"/>
+        <w:ind w:right="0" w:firstLine="0" w:left="346"/>
+        <w:jc w:val="left"/>
+        <w:rPr>
+          <w:lang w:val="en-US"/>
+        </w:rPr>
+      </w:pPr>
       <w:r>
         <w:rPr>
           <w:rFonts w:ascii="Courier New"/>
@@ -28487,12 +28453,7 @@
           <w:highlight w:val="none"/>
           <w:lang w:val="en-US"/>
         </w:rPr>
-        <w:t xml:space="preserve">)</w:t>
-      </w:r>
-      <w:r>
-        <w:rPr>
-          <w:lang w:val="en-US"/>
-        </w:rPr>
+        <w:t xml:space="preserve">    OUT     61h, AL</w:t>
       </w:r>
       <w:r>
         <w:rPr>
@@ -28518,12 +28479,7 @@
           <w:highlight w:val="none"/>
           <w:lang w:val="en-US"/>
         </w:rPr>
-        <w:t xml:space="preserve">    OUT     42h, AL</w:t>
-      </w:r>
-      <w:r>
-        <w:rPr>
-          <w:lang w:val="en-US"/>
-        </w:rPr>
+        <w:t xml:space="preserve">ENDM</w:t>
       </w:r>
       <w:r>
         <w:rPr>
@@ -28555,11 +28511,6 @@
           <w:lang w:val="en-US"/>
         </w:rPr>
       </w:r>
-      <w:r>
-        <w:rPr>
-          <w:lang w:val="en-US"/>
-        </w:rPr>
-      </w:r>
     </w:p>
     <w:p>
       <w:pPr>
@@ -28579,12 +28530,7 @@
           <w:highlight w:val="none"/>
           <w:lang w:val="en-US"/>
         </w:rPr>
-        <w:t xml:space="preserve">    IN      AL, 61h         ; Turn on note</w:t>
-      </w:r>
-      <w:r>
-        <w:rPr>
-          <w:lang w:val="en-US"/>
-        </w:rPr>
+        <w:t xml:space="preserve">beep_off MACRO</w:t>
       </w:r>
       <w:r>
         <w:rPr>
@@ -28610,12 +28556,7 @@
           <w:highlight w:val="none"/>
           <w:lang w:val="en-US"/>
         </w:rPr>
-        <w:t xml:space="preserve">    OR      AL,00000011b   ; Set bits 1 and 0</w:t>
-      </w:r>
-      <w:r>
-        <w:rPr>
-          <w:lang w:val="en-US"/>
-        </w:rPr>
+        <w:t xml:space="preserve">    IN      AL, 61h         ; Turn off note</w:t>
       </w:r>
       <w:r>
         <w:rPr>
@@ -28641,12 +28582,7 @@
           <w:highlight w:val="none"/>
           <w:lang w:val="en-US"/>
         </w:rPr>
-        <w:t xml:space="preserve">    OUT     61h, AL</w:t>
-      </w:r>
-      <w:r>
-        <w:rPr>
-          <w:lang w:val="en-US"/>
-        </w:rPr>
+        <w:t xml:space="preserve">    AND     AL, 11111100b   ; Reset bits 1 and 0</w:t>
       </w:r>
       <w:r>
         <w:rPr>
@@ -28672,165 +28608,7 @@
           <w:highlight w:val="none"/>
           <w:lang w:val="en-US"/>
         </w:rPr>
-      </w:r>
-      <w:r>
-        <w:rPr>
-          <w:lang w:val="en-US"/>
-        </w:rPr>
-      </w:r>
-      <w:r>
-        <w:rPr>
-          <w:lang w:val="en-US"/>
-        </w:rPr>
-      </w:r>
-    </w:p>
-    <w:p>
-      <w:pPr>
-        <w:pBdr/>
-        <w:spacing w:before="103"/>
-        <w:ind w:right="0" w:firstLine="0" w:left="346"/>
-        <w:jc w:val="left"/>
-        <w:rPr>
-          <w:lang w:val="en-US"/>
-        </w:rPr>
-      </w:pPr>
-      <w:r>
-        <w:rPr>
-          <w:rFonts w:ascii="Courier New"/>
-          <w:sz w:val="19"/>
-          <w:szCs w:val="19"/>
-          <w:highlight w:val="none"/>
-          <w:lang w:val="en-US"/>
-        </w:rPr>
-        <w:t xml:space="preserve">    sleep int16_duration </w:t>
-      </w:r>
-      <w:r>
-        <w:rPr>
-          <w:lang w:val="en-US"/>
-        </w:rPr>
-      </w:r>
-      <w:r>
-        <w:rPr>
-          <w:lang w:val="en-US"/>
-        </w:rPr>
-      </w:r>
-    </w:p>
-    <w:p>
-      <w:pPr>
-        <w:pBdr/>
-        <w:spacing w:before="103"/>
-        <w:ind w:right="0" w:firstLine="0" w:left="346"/>
-        <w:jc w:val="left"/>
-        <w:rPr>
-          <w:lang w:val="en-US"/>
-        </w:rPr>
-      </w:pPr>
-      <w:r>
-        <w:rPr>
-          <w:rFonts w:ascii="Courier New"/>
-          <w:sz w:val="19"/>
-          <w:szCs w:val="19"/>
-          <w:highlight w:val="none"/>
-          <w:lang w:val="en-US"/>
-        </w:rPr>
-      </w:r>
-      <w:r>
-        <w:rPr>
-          <w:lang w:val="en-US"/>
-        </w:rPr>
-      </w:r>
-      <w:r>
-        <w:rPr>
-          <w:lang w:val="en-US"/>
-        </w:rPr>
-      </w:r>
-    </w:p>
-    <w:p>
-      <w:pPr>
-        <w:pBdr/>
-        <w:spacing w:before="103"/>
-        <w:ind w:right="0" w:firstLine="0" w:left="346"/>
-        <w:jc w:val="left"/>
-        <w:rPr>
-          <w:lang w:val="en-US"/>
-        </w:rPr>
-      </w:pPr>
-      <w:r>
-        <w:rPr>
-          <w:rFonts w:ascii="Courier New"/>
-          <w:sz w:val="19"/>
-          <w:szCs w:val="19"/>
-          <w:highlight w:val="none"/>
-          <w:lang w:val="en-US"/>
-        </w:rPr>
-        <w:t xml:space="preserve">    IN      AL, 61h         ; Turn off note</w:t>
-      </w:r>
-      <w:r>
-        <w:rPr>
-          <w:lang w:val="en-US"/>
-        </w:rPr>
-      </w:r>
-      <w:r>
-        <w:rPr>
-          <w:lang w:val="en-US"/>
-        </w:rPr>
-      </w:r>
-    </w:p>
-    <w:p>
-      <w:pPr>
-        <w:pBdr/>
-        <w:spacing w:before="103"/>
-        <w:ind w:right="0" w:firstLine="0" w:left="346"/>
-        <w:jc w:val="left"/>
-        <w:rPr>
-          <w:lang w:val="en-US"/>
-        </w:rPr>
-      </w:pPr>
-      <w:r>
-        <w:rPr>
-          <w:rFonts w:ascii="Courier New"/>
-          <w:sz w:val="19"/>
-          <w:szCs w:val="19"/>
-          <w:highlight w:val="none"/>
-          <w:lang w:val="en-US"/>
-        </w:rPr>
-        <w:t xml:space="preserve">    AND     AL, 11111100b   ; Reset bits 1 and 0</w:t>
-      </w:r>
-      <w:r>
-        <w:rPr>
-          <w:lang w:val="en-US"/>
-        </w:rPr>
-      </w:r>
-      <w:r>
-        <w:rPr>
-          <w:lang w:val="en-US"/>
-        </w:rPr>
-      </w:r>
-    </w:p>
-    <w:p>
-      <w:pPr>
-        <w:pBdr/>
-        <w:spacing w:before="103"/>
-        <w:ind w:right="0" w:firstLine="0" w:left="346"/>
-        <w:jc w:val="left"/>
-        <w:rPr>
-          <w:lang w:val="en-US"/>
-        </w:rPr>
-      </w:pPr>
-      <w:r>
-        <w:rPr>
-          <w:rFonts w:ascii="Courier New"/>
-          <w:sz w:val="19"/>
-          <w:szCs w:val="19"/>
-          <w:highlight w:val="none"/>
-          <w:lang w:val="en-US"/>
-        </w:rPr>
         <w:t xml:space="preserve">    OUT     61h, AL</w:t>
-      </w:r>
-      <w:r>
-        <w:rPr>
-          <w:lang w:val="en-US"/>
-        </w:rPr>
       </w:r>
       <w:r>
         <w:rPr>
@@ -29402,16 +29180,31 @@
         <w:ind w:right="0" w:firstLine="0" w:left="0"/>
         <w:jc w:val="left"/>
         <w:rPr>
-          <w:lang w:val="en-US"/>
-        </w:rPr>
-      </w:pPr>
-      <w:r>
-        <w:rPr>
-          <w:lang w:val="en-US"/>
-        </w:rPr>
-      </w:r>
-      <w:r>
-        <w:rPr>
+          <w:b w:val="0"/>
+          <w:bCs w:val="0"/>
+          <w:sz w:val="20"/>
+          <w:szCs w:val="20"/>
+          <w:highlight w:val="none"/>
+          <w:lang w:val="en-US"/>
+        </w:rPr>
+      </w:pPr>
+      <w:r>
+        <w:rPr>
+          <w:b w:val="0"/>
+          <w:bCs w:val="0"/>
+          <w:sz w:val="20"/>
+          <w:szCs w:val="20"/>
+          <w:highlight w:val="none"/>
+          <w:lang w:val="en-US"/>
+        </w:rPr>
+      </w:r>
+      <w:r>
+        <w:rPr>
+          <w:b w:val="0"/>
+          <w:bCs w:val="0"/>
+          <w:sz w:val="20"/>
+          <w:szCs w:val="20"/>
+          <w:highlight w:val="none"/>
           <w:lang w:val="en-US"/>
         </w:rPr>
       </w:r>
@@ -29459,7 +29252,7 @@
           <w:szCs w:val="20"/>
           <w:lang w:val="en-US"/>
         </w:rPr>
-        <w:t xml:space="preserve"> to go to the correct label in the program i first store the labels in jump table arrays, and as an array it goes from index 0 to the last index (which is the size of the array minus one), then the input char must be transform into a numeric value. To transform to the corresponding index, the numeric value must be multiply by two because the memory address are data words of sixteen bits, </w:t>
+        <w:t xml:space="preserve"> to go to the correct label in the program i first store the labels in jump table arrays, and as an array it goes from index 0 to the l</w:t>
       </w:r>
       <w:r>
         <w:rPr>
@@ -29469,7 +29262,7 @@
           <w:szCs w:val="20"/>
           <w:lang w:val="en-US"/>
         </w:rPr>
-        <w:t xml:space="preserve"> then we compare if the index  is bigger than the last index, if it is</w:t>
+        <w:t xml:space="preserve">ast index (which is the size of the array minus one), then the input char must be transform into a numeric value. To transform to the corresponding index, the numeric value must be multiply by two because the memory address are data words of sixteen bits, </w:t>
       </w:r>
       <w:r>
         <w:rPr>
@@ -29479,7 +29272,7 @@
           <w:szCs w:val="20"/>
           <w:lang w:val="en-US"/>
         </w:rPr>
-        <w:t xml:space="preserve"> then it goes to the default case, else to the corresponding index. This is much faster than branching the program with multiple compares.</w:t>
+        <w:t xml:space="preserve"> then we compare if the index  is bigger than the last index, if it is</w:t>
       </w:r>
       <w:r>
         <w:rPr>
@@ -29487,6 +29280,28 @@
           <w:bCs w:val="0"/>
           <w:sz w:val="20"/>
           <w:szCs w:val="20"/>
+          <w:lang w:val="en-US"/>
+        </w:rPr>
+        <w:t xml:space="preserve"> then it goes to the default case, else to the corresponding index. This is much faster than branching the program with multiple compares.</w:t>
+      </w:r>
+      <w:r>
+        <w:rPr>
+          <w:b w:val="0"/>
+          <w:bCs w:val="0"/>
+          <w:sz w:val="20"/>
+          <w:szCs w:val="20"/>
+          <w:highlight w:val="none"/>
+          <w:lang w:val="en-US"/>
+        </w:rPr>
+      </w:r>
+      <w:r>
+        <w:rPr>
+          <w:b w:val="0"/>
+          <w:bCs w:val="0"/>
+          <w:sz w:val="20"/>
+          <w:szCs w:val="20"/>
+          <w:highlight w:val="none"/>
+          <w:lang w:val="en-US"/>
         </w:rPr>
       </w:r>
     </w:p>
@@ -29505,6 +29320,7 @@
           <w:bCs w:val="0"/>
           <w:sz w:val="20"/>
           <w:szCs w:val="20"/>
+          <w:lang w:val="en-US"/>
         </w:rPr>
       </w:pPr>
       <w:r>
@@ -29513,6 +29329,7 @@
           <w:bCs w:val="0"/>
           <w:sz w:val="20"/>
           <w:szCs w:val="20"/>
+          <w:lang w:val="en-US"/>
         </w:rPr>
       </w:r>
       <w:r>
@@ -29521,6 +29338,16 @@
           <w:bCs w:val="0"/>
           <w:sz w:val="20"/>
           <w:szCs w:val="20"/>
+          <w:lang w:val="en-US"/>
+        </w:rPr>
+      </w:r>
+      <w:r>
+        <w:rPr>
+          <w:b w:val="0"/>
+          <w:bCs w:val="0"/>
+          <w:sz w:val="20"/>
+          <w:szCs w:val="20"/>
+          <w:lang w:val="en-US"/>
         </w:rPr>
       </w:r>
     </w:p>
@@ -29539,6 +29366,7 @@
           <w:bCs w:val="0"/>
           <w:sz w:val="20"/>
           <w:szCs w:val="20"/>
+          <w:lang w:val="en-US"/>
         </w:rPr>
       </w:pPr>
       <w:r>
@@ -29547,6 +29375,7 @@
           <w:bCs/>
           <w:sz w:val="20"/>
           <w:szCs w:val="20"/>
+          <w:lang w:val="en-US"/>
         </w:rPr>
         <w:t xml:space="preserve">Main Procedure</w:t>
       </w:r>
@@ -29556,8 +29385,9 @@
           <w:bCs w:val="0"/>
           <w:sz w:val="20"/>
           <w:szCs w:val="20"/>
-        </w:rPr>
-        <w:t xml:space="preserve">, this is the main driver code which has a loop and a jump table (jumpTable_menu) to jump in to the corresponding procedure the number one is the piano Procedure, two is the jukebox Procedure, and three is the option to exit the program and return control to the operating system, and any other will return to the loop.</w:t>
+          <w:lang w:val="en-US"/>
+        </w:rPr>
+        <w:t xml:space="preserve">, this is the main driver code which has a loop and a jump tabl</w:t>
       </w:r>
       <w:r>
         <w:rPr>
@@ -29565,6 +29395,46 @@
           <w:bCs w:val="0"/>
           <w:sz w:val="20"/>
           <w:szCs w:val="20"/>
+          <w:lang w:val="en-US"/>
+        </w:rPr>
+        <w:t xml:space="preserve">e (jumpTable_menu) to jump in to the corresponding procedure the number one is the piano Procedure, two is the jukebox Procedure, and three is the option to exit the program and return control to the </w:t>
+      </w:r>
+      <w:r>
+        <w:rPr>
+          <w:b w:val="0"/>
+          <w:bCs w:val="0"/>
+          <w:sz w:val="20"/>
+          <w:szCs w:val="20"/>
+          <w:lang w:val="en-US"/>
+        </w:rPr>
+        <w:t xml:space="preserve">operating </w:t>
+      </w:r>
+      <w:r>
+        <w:rPr>
+          <w:b w:val="0"/>
+          <w:bCs w:val="0"/>
+          <w:sz w:val="20"/>
+          <w:szCs w:val="20"/>
+          <w:lang w:val="en-US"/>
+        </w:rPr>
+        <w:t xml:space="preserve">system, and any other will return to the loop.</w:t>
+      </w:r>
+      <w:r>
+        <w:rPr>
+          <w:b w:val="0"/>
+          <w:bCs w:val="0"/>
+          <w:sz w:val="20"/>
+          <w:szCs w:val="20"/>
+          <w:lang w:val="en-US"/>
+        </w:rPr>
+      </w:r>
+      <w:r>
+        <w:rPr>
+          <w:b w:val="0"/>
+          <w:bCs w:val="0"/>
+          <w:sz w:val="20"/>
+          <w:szCs w:val="20"/>
+          <w:lang w:val="en-US"/>
         </w:rPr>
       </w:r>
     </w:p>
@@ -29583,6 +29453,7 @@
           <w:bCs w:val="0"/>
           <w:sz w:val="20"/>
           <w:szCs w:val="20"/>
+          <w:lang w:val="en-US"/>
         </w:rPr>
       </w:pPr>
       <w:r>
@@ -29601,7 +29472,15 @@
           <w:bCs w:val="0"/>
           <w:sz w:val="20"/>
           <w:szCs w:val="20"/>
-          <w:highlight w:val="none"/>
+          <w:lang w:val="en-US"/>
+        </w:rPr>
+      </w:r>
+      <w:r>
+        <w:rPr>
+          <w:b w:val="0"/>
+          <w:bCs w:val="0"/>
+          <w:sz w:val="20"/>
+          <w:szCs w:val="20"/>
           <w:lang w:val="en-US"/>
         </w:rPr>
       </w:r>
@@ -29642,7 +29521,7 @@
           <w:szCs w:val="20"/>
           <w:lang w:val="en-US"/>
         </w:rPr>
-        <w:t xml:space="preserve">, this is an endlees loop which has a kbhit and getch, when a key is pressed the kbhit macro ends and calls getch then, getch returns a value (ASCII character)  to be used in </w:t>
+        <w:t xml:space="preserve">, this procedure has a loop which has a kbhit and getch, when a key is pressed the kbhit macro ends and calls getch then, getch returns a value (ASCII character)  to be used in </w:t>
       </w:r>
       <w:r>
         <w:rPr>
@@ -29692,22 +29571,13 @@
           <w:lang w:val="en-US"/>
         </w:rPr>
       </w:r>
-      <w:r>
-        <w:rPr>
-          <w:b w:val="0"/>
-          <w:bCs w:val="0"/>
-          <w:sz w:val="20"/>
-          <w:szCs w:val="20"/>
-          <w:lang w:val="en-US"/>
-        </w:rPr>
-      </w:r>
     </w:p>
     <w:p>
       <w:pPr>
         <w:pStyle w:val="874"/>
         <w:numPr>
           <w:ilvl w:val="0"/>
-          <w:numId w:val="20"/>
+          <w:numId w:val="21"/>
         </w:numPr>
         <w:pBdr/>
         <w:tabs>
@@ -29769,7 +29639,7 @@
         <w:pStyle w:val="874"/>
         <w:numPr>
           <w:ilvl w:val="0"/>
-          <w:numId w:val="20"/>
+          <w:numId w:val="21"/>
         </w:numPr>
         <w:pBdr/>
         <w:tabs>
@@ -30020,6 +29890,16 @@
           <w:lang w:val="en-US"/>
         </w:rPr>
       </w:r>
+      <w:r>
+        <w:rPr>
+          <w:b w:val="0"/>
+          <w:bCs w:val="0"/>
+          <w:sz w:val="20"/>
+          <w:szCs w:val="20"/>
+          <w:highlight w:val="none"/>
+          <w:lang w:val="en-US"/>
+        </w:rPr>
+      </w:r>
     </w:p>
     <w:p>
       <w:pPr>
@@ -30060,7 +29940,148 @@
           <w:highlight w:val="none"/>
           <w:lang w:val="en-US"/>
         </w:rPr>
-        <w:t xml:space="preserve">e, this procedure make you pick between four songs , being: Mario, Zelda, Fur Elise and Despacito respectively, then it uses a jump table (jumpTable_jukebox) which plays the corresponding songusing beeps and sleeps..</w:t>
+        <w:t xml:space="preserve">e, </w:t>
+      </w:r>
+      <w:r>
+        <w:rPr>
+          <w:b w:val="0"/>
+          <w:bCs w:val="0"/>
+          <w:sz w:val="20"/>
+          <w:szCs w:val="20"/>
+          <w:lang w:val="en-US"/>
+        </w:rPr>
+        <w:t xml:space="preserve">this procedure has a loop</w:t>
+      </w:r>
+      <w:r>
+        <w:rPr>
+          <w:b w:val="0"/>
+          <w:bCs w:val="0"/>
+          <w:sz w:val="20"/>
+          <w:szCs w:val="20"/>
+          <w:highlight w:val="none"/>
+          <w:lang w:val="en-US"/>
+        </w:rPr>
+        <w:t xml:space="preserve"> and it make you pick between four songs , being: Mario, Zelda, Fur Elise and Despacito respectively, or exiting from this menu, then it uses a jump table (jumpTable_jukebox) which plays the corresponding song using the beep procedure by changing the delay variable (int16_delay).</w:t>
+      </w:r>
+      <w:r>
+        <w:rPr>
+          <w:b w:val="0"/>
+          <w:bCs w:val="0"/>
+          <w:sz w:val="20"/>
+          <w:szCs w:val="20"/>
+          <w:highlight w:val="none"/>
+          <w:lang w:val="en-US"/>
+        </w:rPr>
+      </w:r>
+      <w:r>
+        <w:rPr>
+          <w:b w:val="0"/>
+          <w:bCs w:val="0"/>
+          <w:sz w:val="20"/>
+          <w:szCs w:val="20"/>
+          <w:highlight w:val="none"/>
+          <w:lang w:val="en-US"/>
+        </w:rPr>
+      </w:r>
+    </w:p>
+    <w:p>
+      <w:pPr>
+        <w:pStyle w:val="874"/>
+        <w:pBdr/>
+        <w:tabs>
+          <w:tab w:val="left" w:leader="none" w:pos="545"/>
+        </w:tabs>
+        <w:spacing w:after="0" w:before="1" w:line="240" w:lineRule="auto"/>
+        <w:ind w:right="0" w:firstLine="0" w:left="0"/>
+        <w:jc w:val="both"/>
+        <w:rPr>
+          <w:b w:val="0"/>
+          <w:bCs w:val="0"/>
+          <w:sz w:val="20"/>
+          <w:szCs w:val="20"/>
+          <w:highlight w:val="none"/>
+          <w:lang w:val="en-US"/>
+        </w:rPr>
+      </w:pPr>
+      <w:r>
+        <w:rPr>
+          <w:b/>
+          <w:bCs/>
+          <w:sz w:val="20"/>
+          <w:szCs w:val="20"/>
+          <w:highlight w:val="none"/>
+          <w:lang w:val="en-US"/>
+        </w:rPr>
+      </w:r>
+      <w:r>
+        <w:rPr>
+          <w:b/>
+          <w:bCs/>
+          <w:sz w:val="20"/>
+          <w:szCs w:val="20"/>
+          <w:highlight w:val="none"/>
+          <w:lang w:val="en-US"/>
+        </w:rPr>
+      </w:r>
+    </w:p>
+    <w:p>
+      <w:pPr>
+        <w:pStyle w:val="874"/>
+        <w:pBdr/>
+        <w:tabs>
+          <w:tab w:val="left" w:leader="none" w:pos="545"/>
+        </w:tabs>
+        <w:spacing w:after="0" w:before="1" w:line="240" w:lineRule="auto"/>
+        <w:ind w:right="0" w:firstLine="0" w:left="0"/>
+        <w:jc w:val="both"/>
+        <w:rPr>
+          <w:b w:val="0"/>
+          <w:bCs w:val="0"/>
+          <w:sz w:val="20"/>
+          <w:szCs w:val="20"/>
+          <w:highlight w:val="none"/>
+          <w:lang w:val="en-US"/>
+        </w:rPr>
+      </w:pPr>
+      <w:r>
+        <w:rPr>
+          <w:b w:val="0"/>
+          <w:bCs w:val="0"/>
+          <w:sz w:val="20"/>
+          <w:szCs w:val="20"/>
+          <w:highlight w:val="none"/>
+          <w:lang w:val="en-US"/>
+        </w:rPr>
+      </w:r>
+      <w:r>
+        <w:rPr>
+          <w:b/>
+          <w:bCs/>
+          <w:sz w:val="20"/>
+          <w:szCs w:val="20"/>
+          <w:lang w:val="en-US"/>
+        </w:rPr>
+        <w:t xml:space="preserve">Beep_proc Procedure, </w:t>
+      </w:r>
+      <w:r>
+        <w:rPr>
+          <w:b w:val="0"/>
+          <w:bCs w:val="0"/>
+          <w:sz w:val="20"/>
+          <w:szCs w:val="20"/>
+          <w:lang w:val="en-US"/>
+        </w:rPr>
+        <w:t xml:space="preserve"> this procedure uses the beep_on macro to turn on the port with the frecuency number in the BX register, and uses the sleep macro to sleep for the duration of the int16_delay variable, then it turns off the sound with the beep_off macro</w:t>
+      </w:r>
+      <w:r>
+        <w:rPr>
+          <w:b w:val="0"/>
+          <w:bCs w:val="0"/>
+          <w:sz w:val="20"/>
+          <w:szCs w:val="20"/>
+          <w:highlight w:val="none"/>
+          <w:lang w:val="en-US"/>
+        </w:rPr>
       </w:r>
       <w:r>
         <w:rPr>
@@ -30095,6 +30116,218 @@
       </w:r>
       <w:r>
         <w:rPr>
+          <w:highlight w:val="none"/>
+          <w:lang w:val="en-US"/>
+        </w:rPr>
+      </w:r>
+    </w:p>
+    <w:p>
+      <w:pPr>
+        <w:pStyle w:val="874"/>
+        <w:numPr>
+          <w:ilvl w:val="1"/>
+          <w:numId w:val="2"/>
+        </w:numPr>
+        <w:pBdr/>
+        <w:tabs>
+          <w:tab w:val="left" w:leader="none" w:pos="545"/>
+        </w:tabs>
+        <w:spacing w:after="0" w:before="1" w:line="240" w:lineRule="auto"/>
+        <w:ind w:right="0"/>
+        <w:jc w:val="left"/>
+        <w:rPr>
+          <w:lang w:val="en-US"/>
+        </w:rPr>
+      </w:pPr>
+      <w:r>
+        <w:rPr>
+          <w:highlight w:val="none"/>
+          <w:lang w:val="en-US"/>
+        </w:rPr>
+        <w:t xml:space="preserve">Process to make songs</w:t>
+      </w:r>
+      <w:r>
+        <w:rPr>
+          <w:highlight w:val="none"/>
+          <w:lang w:val="en-US"/>
+        </w:rPr>
+      </w:r>
+    </w:p>
+    <w:p>
+      <w:pPr>
+        <w:pStyle w:val="874"/>
+        <w:pBdr/>
+        <w:tabs>
+          <w:tab w:val="left" w:leader="none" w:pos="545"/>
+          <w:tab w:val="left" w:leader="none" w:pos="667"/>
+          <w:tab w:val="left" w:leader="none" w:pos="667"/>
+        </w:tabs>
+        <w:spacing w:after="0" w:before="1" w:line="240" w:lineRule="auto"/>
+        <w:ind w:right="0" w:firstLine="0" w:left="0"/>
+        <w:jc w:val="both"/>
+        <w:rPr>
+          <w:b w:val="0"/>
+          <w:bCs w:val="0"/>
+          <w:sz w:val="20"/>
+          <w:szCs w:val="20"/>
+          <w:lang w:val="en-US"/>
+        </w:rPr>
+      </w:pPr>
+      <w:r>
+        <w:rPr>
+          <w:b w:val="0"/>
+          <w:bCs w:val="0"/>
+          <w:sz w:val="22"/>
+          <w:szCs w:val="22"/>
+          <w:highlight w:val="none"/>
+          <w:lang w:val="en-US"/>
+        </w:rPr>
+      </w:r>
+      <w:r>
+        <w:rPr>
+          <w:b w:val="0"/>
+          <w:bCs w:val="0"/>
+          <w:sz w:val="22"/>
+          <w:szCs w:val="22"/>
+          <w:highlight w:val="none"/>
+          <w:lang w:val="en-US"/>
+        </w:rPr>
+      </w:r>
+    </w:p>
+    <w:p>
+      <w:pPr>
+        <w:pStyle w:val="874"/>
+        <w:pBdr/>
+        <w:tabs>
+          <w:tab w:val="left" w:leader="none" w:pos="545"/>
+          <w:tab w:val="left" w:leader="none" w:pos="667"/>
+          <w:tab w:val="left" w:leader="none" w:pos="667"/>
+        </w:tabs>
+        <w:spacing w:after="0" w:before="1" w:line="240" w:lineRule="auto"/>
+        <w:ind w:right="0" w:firstLine="0" w:left="0"/>
+        <w:jc w:val="both"/>
+        <w:rPr>
+          <w:b w:val="0"/>
+          <w:bCs w:val="0"/>
+          <w:sz w:val="20"/>
+          <w:szCs w:val="20"/>
+          <w:highlight w:val="none"/>
+          <w:lang w:val="en-US"/>
+        </w:rPr>
+      </w:pPr>
+      <w:r>
+        <w:rPr>
+          <w:b w:val="0"/>
+          <w:bCs w:val="0"/>
+          <w:sz w:val="20"/>
+          <w:szCs w:val="20"/>
+          <w:lang w:val="en-US"/>
+        </w:rPr>
+      </w:r>
+      <w:r>
+        <w:rPr>
+          <w:b w:val="0"/>
+          <w:bCs w:val="0"/>
+          <w:sz w:val="20"/>
+          <w:szCs w:val="20"/>
+          <w:lang w:val="en-US"/>
+        </w:rPr>
+        <w:t xml:space="preserve">To make each song, we needed each piano note, duration of the note and time delays. We search all around the internet to find some songs which contained notes and durations to then make each song by hand in the song.inc file which contains each song macro (song_1, song_2,song_3,song_4) </w:t>
+      </w:r>
+      <w:r>
+        <w:rPr>
+          <w:b w:val="0"/>
+          <w:bCs w:val="0"/>
+          <w:sz w:val="20"/>
+          <w:szCs w:val="20"/>
+          <w:highlight w:val="none"/>
+          <w:lang w:val="en-US"/>
+        </w:rPr>
+        <w:t xml:space="preserve">Mario, Zelda, Fur Elise and Despacito respectivel</w:t>
+      </w:r>
+      <w:r>
+        <w:rPr>
+          <w:b w:val="0"/>
+          <w:bCs w:val="0"/>
+          <w:sz w:val="20"/>
+          <w:szCs w:val="20"/>
+          <w:lang w:val="en-US"/>
+        </w:rPr>
+        <w:t xml:space="preserve">y.</w:t>
+      </w:r>
+      <w:r>
+        <w:rPr>
+          <w:b w:val="0"/>
+          <w:bCs w:val="0"/>
+          <w:sz w:val="20"/>
+          <w:szCs w:val="20"/>
+          <w:highlight w:val="none"/>
+          <w:lang w:val="en-US"/>
+        </w:rPr>
+      </w:r>
+    </w:p>
+    <w:p>
+      <w:pPr>
+        <w:pStyle w:val="874"/>
+        <w:pBdr/>
+        <w:tabs>
+          <w:tab w:val="left" w:leader="none" w:pos="545"/>
+        </w:tabs>
+        <w:spacing w:after="0" w:before="1" w:line="240" w:lineRule="auto"/>
+        <w:ind w:right="0" w:firstLine="0" w:left="0"/>
+        <w:jc w:val="both"/>
+        <w:rPr>
+          <w:b w:val="0"/>
+          <w:bCs w:val="0"/>
+          <w:sz w:val="20"/>
+          <w:szCs w:val="20"/>
+          <w:highlight w:val="none"/>
+          <w:lang w:val="en-US"/>
+        </w:rPr>
+      </w:pPr>
+      <w:r>
+        <w:rPr>
+          <w:b w:val="0"/>
+          <w:bCs w:val="0"/>
+          <w:sz w:val="20"/>
+          <w:szCs w:val="20"/>
+          <w:highlight w:val="none"/>
+          <w:lang w:val="en-US"/>
+        </w:rPr>
+      </w:r>
+      <w:r>
+        <w:rPr>
+          <w:b w:val="0"/>
+          <w:bCs w:val="0"/>
+          <w:sz w:val="20"/>
+          <w:szCs w:val="20"/>
+          <w:highlight w:val="none"/>
+          <w:lang w:val="en-US"/>
+        </w:rPr>
+      </w:r>
+    </w:p>
+    <w:p>
+      <w:pPr>
+        <w:pStyle w:val="874"/>
+        <w:pBdr/>
+        <w:tabs>
+          <w:tab w:val="left" w:leader="none" w:pos="545"/>
+        </w:tabs>
+        <w:spacing w:after="0" w:before="1" w:line="240" w:lineRule="auto"/>
+        <w:ind w:right="0" w:firstLine="0" w:left="524"/>
+        <w:jc w:val="left"/>
+        <w:rPr>
+          <w:lang w:val="en-US"/>
+        </w:rPr>
+      </w:pPr>
+      <w:r>
+        <w:rPr>
+          <w:highlight w:val="none"/>
+          <w:lang w:val="en-US"/>
+        </w:rPr>
+      </w:r>
+      <w:r>
+        <w:rPr>
           <w:lang w:val="en-US"/>
         </w:rPr>
       </w:r>
@@ -30143,34 +30376,981 @@
     </w:p>
     <w:p>
       <w:pPr>
+        <w:pStyle w:val="874"/>
+        <w:numPr>
+          <w:ilvl w:val="1"/>
+          <w:numId w:val="2"/>
+        </w:numPr>
+        <w:pBdr/>
+        <w:tabs>
+          <w:tab w:val="left" w:leader="none" w:pos="545"/>
+        </w:tabs>
+        <w:spacing w:after="0" w:before="1" w:line="240" w:lineRule="auto"/>
+        <w:ind w:right="0"/>
+        <w:jc w:val="left"/>
+        <w:rPr>
+          <w:lang w:val="en-US"/>
+        </w:rPr>
+      </w:pPr>
+      <w:r>
+        <w:rPr>
+          <w:highlight w:val="none"/>
+          <w:lang w:val="en-US"/>
+        </w:rPr>
+        <w:t xml:space="preserve">Compiling the project</w:t>
+      </w:r>
+      <w:r>
+        <w:rPr>
+          <w:highlight w:val="none"/>
+          <w:lang w:val="en-US"/>
+        </w:rPr>
+      </w:r>
+    </w:p>
+    <w:p>
+      <w:pPr>
+        <w:pStyle w:val="874"/>
+        <w:pBdr/>
+        <w:tabs>
+          <w:tab w:val="left" w:leader="none" w:pos="545"/>
+        </w:tabs>
+        <w:spacing w:after="0" w:before="1" w:line="240" w:lineRule="auto"/>
+        <w:ind w:right="0" w:firstLine="0" w:left="524"/>
+        <w:jc w:val="left"/>
+        <w:rPr>
+          <w:b w:val="0"/>
+          <w:bCs w:val="0"/>
+          <w:sz w:val="20"/>
+          <w:szCs w:val="20"/>
+        </w:rPr>
+      </w:pPr>
+      <w:r>
+        <w:rPr>
+          <w:b w:val="0"/>
+          <w:bCs w:val="0"/>
+          <w:sz w:val="20"/>
+          <w:szCs w:val="20"/>
+        </w:rPr>
+      </w:r>
+      <w:r>
+        <w:rPr>
+          <w:b w:val="0"/>
+          <w:bCs w:val="0"/>
+          <w:sz w:val="20"/>
+          <w:szCs w:val="20"/>
+        </w:rPr>
+      </w:r>
+    </w:p>
+    <w:p>
+      <w:pPr>
+        <w:pStyle w:val="874"/>
+        <w:pBdr/>
+        <w:tabs>
+          <w:tab w:val="left" w:leader="none" w:pos="545"/>
+        </w:tabs>
+        <w:spacing w:after="0" w:before="1" w:line="240" w:lineRule="auto"/>
+        <w:ind w:right="0" w:firstLine="0" w:left="0"/>
+        <w:jc w:val="left"/>
+        <w:rPr>
+          <w:b w:val="0"/>
+          <w:bCs w:val="0"/>
+          <w:sz w:val="20"/>
+          <w:szCs w:val="20"/>
+          <w:highlight w:val="none"/>
+          <w:lang w:val="en-US"/>
+        </w:rPr>
+      </w:pPr>
+      <w:r>
+        <w:rPr>
+          <w:b w:val="0"/>
+          <w:bCs w:val="0"/>
+          <w:sz w:val="20"/>
+          <w:szCs w:val="20"/>
+          <w:highlight w:val="none"/>
+          <w:lang w:val="en-US"/>
+        </w:rPr>
+        <w:t xml:space="preserve">To compile the project there are two routes, download dosbox and vscode with an extension, or download dosbox and the TASM or MASM compiler, the first rout is download the dosbox and vscode program as seen in Fig. 2 , then change the settings seen in Fig. 3 . For the other route we download dosbox and put the TASM or MASM compiler in the emulated C drive.</w:t>
+      </w:r>
+      <w:r>
+        <w:rPr>
+          <w:b w:val="0"/>
+          <w:bCs w:val="0"/>
+          <w:sz w:val="20"/>
+          <w:szCs w:val="20"/>
+        </w:rPr>
+      </w:r>
+    </w:p>
+    <w:p>
+      <w:pPr>
+        <w:pStyle w:val="874"/>
+        <w:pBdr/>
+        <w:tabs>
+          <w:tab w:val="left" w:leader="none" w:pos="545"/>
+        </w:tabs>
+        <w:spacing w:after="0" w:before="1" w:line="240" w:lineRule="auto"/>
+        <w:ind w:right="0" w:firstLine="0" w:left="0"/>
+        <w:jc w:val="left"/>
+        <w:rPr>
+          <w:b w:val="0"/>
+          <w:bCs w:val="0"/>
+          <w:sz w:val="20"/>
+          <w:szCs w:val="20"/>
+          <w:highlight w:val="none"/>
+          <w:lang w:val="en-US"/>
+        </w:rPr>
+      </w:pPr>
+      <w:r>
+        <w:rPr>
+          <w:b w:val="0"/>
+          <w:bCs w:val="0"/>
+          <w:sz w:val="20"/>
+          <w:szCs w:val="20"/>
+          <w:highlight w:val="none"/>
+          <w:lang w:val="en-US"/>
+        </w:rPr>
+        <w:tab/>
+        <w:t xml:space="preserve">For both routes to compile is as simple as opening the dos console and typing “MASM MAIN.ASM”</w:t>
+      </w:r>
+      <w:r>
+        <w:rPr>
+          <w:b w:val="0"/>
+          <w:bCs w:val="0"/>
+          <w:sz w:val="20"/>
+          <w:szCs w:val="20"/>
+          <w:highlight w:val="none"/>
+          <w:lang w:val="en-US"/>
+        </w:rPr>
+      </w:r>
+    </w:p>
+    <w:p>
+      <w:pPr>
+        <w:pStyle w:val="874"/>
+        <w:pBdr/>
+        <w:tabs>
+          <w:tab w:val="left" w:leader="none" w:pos="545"/>
+        </w:tabs>
+        <w:spacing w:after="0" w:before="1" w:line="240" w:lineRule="auto"/>
+        <w:ind w:right="0" w:firstLine="0" w:left="0"/>
+        <w:jc w:val="left"/>
+        <w:rPr>
+          <w:b w:val="0"/>
+          <w:bCs w:val="0"/>
+          <w:sz w:val="20"/>
+          <w:szCs w:val="20"/>
+          <w:highlight w:val="none"/>
+          <w:lang w:val="en-US"/>
+        </w:rPr>
+      </w:pPr>
+      <w:r>
+        <w:rPr>
+          <w:b w:val="0"/>
+          <w:bCs w:val="0"/>
+          <w:sz w:val="20"/>
+          <w:szCs w:val="20"/>
+          <w:highlight w:val="none"/>
+          <w:lang w:val="en-US"/>
+        </w:rPr>
+        <w:t xml:space="preserve">then “LINK MAIN” for the MASM compiler or for the TASM compiler you need to type “TASM MAIN.ASM” and then “TLINK MAIN”, in both cases you will end up with a “MAIN.EXE” file.</w:t>
+      </w:r>
+      <w:r>
+        <w:rPr>
+          <w:b w:val="0"/>
+          <w:bCs w:val="0"/>
+          <w:sz w:val="20"/>
+          <w:szCs w:val="20"/>
+          <w:highlight w:val="none"/>
+          <w:lang w:val="en-US"/>
+        </w:rPr>
+      </w:r>
+    </w:p>
+    <w:p>
+      <w:pPr>
+        <w:pStyle w:val="874"/>
+        <w:pBdr/>
+        <w:tabs>
+          <w:tab w:val="left" w:leader="none" w:pos="545"/>
+        </w:tabs>
+        <w:spacing w:after="0" w:before="1" w:line="240" w:lineRule="auto"/>
+        <w:ind w:right="0" w:firstLine="0" w:left="0"/>
+        <w:jc w:val="left"/>
+        <w:rPr>
+          <w:b w:val="0"/>
+          <w:bCs w:val="0"/>
+          <w:sz w:val="20"/>
+          <w:szCs w:val="20"/>
+        </w:rPr>
+      </w:pPr>
+      <w:r>
+        <w:rPr>
+          <w:b w:val="0"/>
+          <w:bCs w:val="0"/>
+          <w:sz w:val="20"/>
+          <w:szCs w:val="20"/>
+          <w:highlight w:val="none"/>
+          <w:lang w:val="en-US"/>
+        </w:rPr>
+      </w:r>
+      <w:r>
+        <w:rPr>
+          <w:b w:val="0"/>
+          <w:bCs w:val="0"/>
+          <w:sz w:val="20"/>
+          <w:szCs w:val="20"/>
+          <w:highlight w:val="none"/>
+          <w:lang w:val="en-US"/>
+        </w:rPr>
+      </w:r>
+    </w:p>
+    <w:p>
+      <w:pPr>
         <w:pStyle w:val="873"/>
         <w:pBdr/>
-        <w:spacing w:before="275"/>
-        <w:ind w:right="123" w:left="118"/>
+        <w:spacing/>
+        <w:ind w:right="0" w:firstLine="0" w:left="709"/>
+        <w:jc w:val="center"/>
+        <w:rPr>
+          <w:highlight w:val="none"/>
+          <w:lang w:val="en-US"/>
+        </w:rPr>
+      </w:pPr>
+      <w:r>
+        <w:rPr>
+          <w:lang w:val="en-US"/>
+        </w:rPr>
+      </w:r>
+      <w:r>
+        <mc:AlternateContent>
+          <mc:Choice Requires="wpg">
+            <w:drawing>
+              <wp:inline xmlns:wp="http://schemas.openxmlformats.org/drawingml/2006/wordprocessingDrawing" distT="0" distB="0" distL="0" distR="0">
+                <wp:extent cx="3624517" cy="1396380"/>
+                <wp:effectExtent l="0" t="0" r="0" b="0"/>
+                <wp:docPr id="2" name=""/>
+                <wp:cNvGraphicFramePr>
+                  <a:graphicFrameLocks xmlns:a="http://schemas.openxmlformats.org/drawingml/2006/main" noChangeAspect="1"/>
+                </wp:cNvGraphicFramePr>
+                <a:graphic xmlns:a="http://schemas.openxmlformats.org/drawingml/2006/main">
+                  <a:graphicData uri="http://schemas.openxmlformats.org/drawingml/2006/picture">
+                    <pic:pic xmlns:pic="http://schemas.openxmlformats.org/drawingml/2006/picture">
+                      <pic:nvPicPr>
+                        <pic:cNvPr id="191688569" name=""/>
+                        <pic:cNvPicPr>
+                          <a:picLocks noChangeAspect="1"/>
+                        </pic:cNvPicPr>
+                        <pic:nvPr/>
+                      </pic:nvPicPr>
+                      <pic:blipFill>
+                        <a:blip r:embed="rId10"/>
+                        <a:stretch/>
+                      </pic:blipFill>
+                      <pic:spPr bwMode="auto">
+                        <a:xfrm flipH="0" flipV="0">
+                          <a:off x="0" y="0"/>
+                          <a:ext cx="3624517" cy="1396380"/>
+                        </a:xfrm>
+                        <a:prstGeom prst="rect">
+                          <a:avLst/>
+                        </a:prstGeom>
+                      </pic:spPr>
+                    </pic:pic>
+                  </a:graphicData>
+                </a:graphic>
+              </wp:inline>
+            </w:drawing>
+          </mc:Choice>
+          <mc:Fallback>
+            <w:pict>
+              <v:shapetype id="_x0000_t75" coordsize="21600,21600" o:spt="75" o:preferrelative="t" path="m@4@5l@4@11@9@11@9@5xe" filled="f" stroked="f">
+                <v:stroke joinstyle="miter"/>
+                <v:formulas>
+                  <v:f eqn="if lineDrawn pixelLineWidth 0"/>
+                  <v:f eqn="sum @0 1 0"/>
+                  <v:f eqn="sum 0 0 @1"/>
+                  <v:f eqn="prod @2 1 2"/>
+                  <v:f eqn="prod @3 21600 pixelWidth"/>
+                  <v:f eqn="prod @3 21600 pixelHeight"/>
+                  <v:f eqn="sum @0 0 1"/>
+                  <v:f eqn="prod @6 1 2"/>
+                  <v:f eqn="prod @7 21600 pixelWidth"/>
+                  <v:f eqn="sum @8 21600 0"/>
+                  <v:f eqn="prod @7 21600 pixelHeight"/>
+                  <v:f eqn="sum @10 21600 0"/>
+                </v:formulas>
+                <v:path o:extrusionok="f" gradientshapeok="t" o:connecttype="rect"/>
+                <o:lock v:ext="edit" aspectratio="t"/>
+              </v:shapetype>
+              <v:shape id="_x0000_i1" o:spid="_x0000_s1" type="#_x0000_t75" style="width:285.40pt;height:109.95pt;mso-wrap-distance-left:0.00pt;mso-wrap-distance-top:0.00pt;mso-wrap-distance-right:0.00pt;mso-wrap-distance-bottom:0.00pt;z-index:1;" stroked="false">
+                <v:imagedata r:id="rId10" o:title=""/>
+                <o:lock v:ext="edit" rotation="t"/>
+              </v:shape>
+            </w:pict>
+          </mc:Fallback>
+        </mc:AlternateContent>
+      </w:r>
+      <w:r>
+        <w:rPr>
+          <w:lang w:val="en-US"/>
+        </w:rPr>
+      </w:r>
+      <w:r>
+        <w:rPr>
+          <w:highlight w:val="none"/>
+          <w:lang w:val="en-US"/>
+        </w:rPr>
+      </w:r>
+      <w:r>
+        <w:rPr>
+          <w:highlight w:val="none"/>
+          <w:lang w:val="en-US"/>
+        </w:rPr>
+      </w:r>
+    </w:p>
+    <w:p>
+      <w:pPr>
+        <w:pStyle w:val="873"/>
+        <w:pBdr/>
+        <w:spacing w:before="141"/>
+        <w:ind/>
+        <w:rPr>
+          <w:sz w:val="18"/>
+          <w:lang w:val="en-US"/>
+        </w:rPr>
+      </w:pPr>
+      <w:r>
+        <w:rPr>
+          <w:sz w:val="18"/>
+          <w:lang w:val="en-US"/>
+        </w:rPr>
+      </w:r>
+      <w:r>
+        <w:rPr>
+          <w:sz w:val="18"/>
+          <w:lang w:val="en-US"/>
+        </w:rPr>
+      </w:r>
+      <w:r>
+        <w:rPr>
+          <w:sz w:val="18"/>
+          <w:lang w:val="en-US"/>
+        </w:rPr>
+      </w:r>
+    </w:p>
+    <w:p>
+      <w:pPr>
+        <w:pBdr/>
+        <w:spacing w:before="0"/>
+        <w:ind w:right="507" w:firstLine="0" w:left="402"/>
         <w:jc w:val="both"/>
         <w:rPr>
-          <w:lang w:val="en-US"/>
-        </w:rPr>
-      </w:pPr>
-      <w:r>
-        <w:rPr>
-          <w:lang w:val="en-US"/>
-        </w:rPr>
-        <w:t xml:space="preserve">L</w:t>
-      </w:r>
-      <w:r>
-        <w:rPr>
-          <w:lang w:val="en-US"/>
-        </w:rPr>
-        <w:t xml:space="preserve">orem ipsum dolor sit</w:t>
-      </w:r>
-      <w:r>
-        <w:rPr>
-          <w:lang w:val="en-US"/>
-        </w:rPr>
-      </w:r>
-      <w:r>
-        <w:rPr>
+          <w:sz w:val="18"/>
+          <w:szCs w:val="18"/>
+          <w:highlight w:val="none"/>
+          <w:lang w:val="en-US"/>
+        </w:rPr>
+      </w:pPr>
+      <w:r>
+        <w:rPr>
+          <w:b/>
+          <w:sz w:val="18"/>
+          <w:lang w:val="en-US"/>
+        </w:rPr>
+        <w:t xml:space="preserve">Fig. 2. </w:t>
+      </w:r>
+      <w:r>
+        <w:rPr>
+          <w:sz w:val="18"/>
+          <w:lang w:val="en-US"/>
+        </w:rPr>
+        <w:t xml:space="preserve">Vscode extension</w:t>
+      </w:r>
+      <w:r>
+        <w:rPr>
+          <w:sz w:val="18"/>
+          <w:lang w:val="en-US"/>
+        </w:rPr>
+      </w:r>
+    </w:p>
+    <w:p>
+      <w:pPr>
+        <w:pBdr/>
+        <w:spacing w:before="0"/>
+        <w:ind w:right="507" w:firstLine="0" w:left="402"/>
+        <w:jc w:val="center"/>
+        <w:rPr>
+          <w:highlight w:val="none"/>
+        </w:rPr>
+      </w:pPr>
+      <w:r>
+        <w:rPr>
+          <w:sz w:val="18"/>
+          <w:highlight w:val="none"/>
+          <w:lang w:val="en-US"/>
+        </w:rPr>
+      </w:r>
+      <w:r>
+        <mc:AlternateContent>
+          <mc:Choice Requires="wpg">
+            <w:drawing>
+              <wp:inline xmlns:wp="http://schemas.openxmlformats.org/drawingml/2006/wordprocessingDrawing" distT="0" distB="0" distL="0" distR="0">
+                <wp:extent cx="2232637" cy="2250838"/>
+                <wp:effectExtent l="0" t="0" r="0" b="0"/>
+                <wp:docPr id="3" name=""/>
+                <wp:cNvGraphicFramePr>
+                  <a:graphicFrameLocks xmlns:a="http://schemas.openxmlformats.org/drawingml/2006/main" noChangeAspect="1"/>
+                </wp:cNvGraphicFramePr>
+                <a:graphic xmlns:a="http://schemas.openxmlformats.org/drawingml/2006/main">
+                  <a:graphicData uri="http://schemas.openxmlformats.org/drawingml/2006/picture">
+                    <pic:pic xmlns:pic="http://schemas.openxmlformats.org/drawingml/2006/picture">
+                      <pic:nvPicPr>
+                        <pic:cNvPr id="634250073" name=""/>
+                        <pic:cNvPicPr>
+                          <a:picLocks noChangeAspect="1"/>
+                        </pic:cNvPicPr>
+                        <pic:nvPr/>
+                      </pic:nvPicPr>
+                      <pic:blipFill>
+                        <a:blip r:embed="rId11"/>
+                        <a:stretch/>
+                      </pic:blipFill>
+                      <pic:spPr bwMode="auto">
+                        <a:xfrm flipH="0" flipV="0">
+                          <a:off x="0" y="0"/>
+                          <a:ext cx="2232637" cy="2250838"/>
+                        </a:xfrm>
+                        <a:prstGeom prst="rect">
+                          <a:avLst/>
+                        </a:prstGeom>
+                      </pic:spPr>
+                    </pic:pic>
+                  </a:graphicData>
+                </a:graphic>
+              </wp:inline>
+            </w:drawing>
+          </mc:Choice>
+          <mc:Fallback>
+            <w:pict>
+              <v:shapetype id="_x0000_t75" coordsize="21600,21600" o:spt="75" o:preferrelative="t" path="m@4@5l@4@11@9@11@9@5xe" filled="f" stroked="f">
+                <v:stroke joinstyle="miter"/>
+                <v:formulas>
+                  <v:f eqn="if lineDrawn pixelLineWidth 0"/>
+                  <v:f eqn="sum @0 1 0"/>
+                  <v:f eqn="sum 0 0 @1"/>
+                  <v:f eqn="prod @2 1 2"/>
+                  <v:f eqn="prod @3 21600 pixelWidth"/>
+                  <v:f eqn="prod @3 21600 pixelHeight"/>
+                  <v:f eqn="sum @0 0 1"/>
+                  <v:f eqn="prod @6 1 2"/>
+                  <v:f eqn="prod @7 21600 pixelWidth"/>
+                  <v:f eqn="sum @8 21600 0"/>
+                  <v:f eqn="prod @7 21600 pixelHeight"/>
+                  <v:f eqn="sum @10 21600 0"/>
+                </v:formulas>
+                <v:path o:extrusionok="f" gradientshapeok="t" o:connecttype="rect"/>
+                <o:lock v:ext="edit" aspectratio="t"/>
+              </v:shapetype>
+              <v:shape id="_x0000_i2" o:spid="_x0000_s2" type="#_x0000_t75" style="width:175.80pt;height:177.23pt;mso-wrap-distance-left:0.00pt;mso-wrap-distance-top:0.00pt;mso-wrap-distance-right:0.00pt;mso-wrap-distance-bottom:0.00pt;z-index:1;" stroked="false">
+                <v:imagedata r:id="rId11" o:title=""/>
+                <o:lock v:ext="edit" rotation="t"/>
+              </v:shape>
+            </w:pict>
+          </mc:Fallback>
+        </mc:AlternateContent>
+      </w:r>
+      <w:r>
+        <w:rPr>
+          <w:sz w:val="18"/>
+          <w:highlight w:val="none"/>
+          <w:lang w:val="en-US"/>
+        </w:rPr>
+      </w:r>
+      <w:r>
+        <w:rPr>
+          <w:sz w:val="18"/>
+          <w:highlight w:val="none"/>
+          <w:lang w:val="en-US"/>
+        </w:rPr>
+      </w:r>
+    </w:p>
+    <w:p>
+      <w:pPr>
+        <w:pStyle w:val="873"/>
+        <w:pBdr/>
+        <w:spacing w:before="141"/>
+        <w:ind/>
+        <w:rPr>
+          <w:sz w:val="18"/>
+          <w:lang w:val="en-US"/>
+        </w:rPr>
+      </w:pPr>
+      <w:r>
+        <w:rPr>
+          <w:sz w:val="18"/>
+          <w:lang w:val="en-US"/>
+        </w:rPr>
+      </w:r>
+      <w:r>
+        <w:rPr>
+          <w:sz w:val="18"/>
+          <w:lang w:val="en-US"/>
+        </w:rPr>
+      </w:r>
+      <w:r>
+        <w:rPr>
+          <w:sz w:val="18"/>
+          <w:lang w:val="en-US"/>
+        </w:rPr>
+      </w:r>
+    </w:p>
+    <w:p>
+      <w:pPr>
+        <w:pBdr/>
+        <w:spacing w:before="0"/>
+        <w:ind w:right="507" w:firstLine="0" w:left="402"/>
+        <w:jc w:val="both"/>
+        <w:rPr>
+          <w:sz w:val="18"/>
+          <w:szCs w:val="18"/>
+          <w:highlight w:val="none"/>
+          <w:lang w:val="en-US"/>
+        </w:rPr>
+      </w:pPr>
+      <w:r>
+        <w:rPr>
+          <w:b/>
+          <w:sz w:val="18"/>
+          <w:lang w:val="en-US"/>
+        </w:rPr>
+        <w:t xml:space="preserve">Fig. 3 </w:t>
+      </w:r>
+      <w:r>
+        <w:rPr>
+          <w:sz w:val="18"/>
+          <w:szCs w:val="18"/>
+          <w:highlight w:val="none"/>
+          <w:lang w:val="en-US"/>
+        </w:rPr>
+        <w:t xml:space="preserve">MASM/TASM extension settings</w:t>
+      </w:r>
+      <w:r>
+        <w:rPr>
+          <w:sz w:val="18"/>
+          <w:szCs w:val="18"/>
+          <w:highlight w:val="none"/>
+          <w:lang w:val="en-US"/>
+        </w:rPr>
+      </w:r>
+    </w:p>
+    <w:p>
+      <w:pPr>
+        <w:pBdr/>
+        <w:spacing w:before="0"/>
+        <w:ind w:right="507" w:firstLine="0" w:left="402"/>
+        <w:jc w:val="center"/>
+        <w:rPr>
+          <w:sz w:val="18"/>
+          <w:szCs w:val="18"/>
+          <w:lang w:val="en-US"/>
+        </w:rPr>
+      </w:pPr>
+      <w:r>
+        <w:rPr>
+          <w:highlight w:val="none"/>
+          <w:lang w:val="en-US"/>
+        </w:rPr>
+      </w:r>
+      <w:r>
+        <w:rPr>
+          <w:highlight w:val="none"/>
+          <w:lang w:val="en-US"/>
+        </w:rPr>
+      </w:r>
+    </w:p>
+    <w:p>
+      <w:pPr>
+        <w:pStyle w:val="874"/>
+        <w:pBdr/>
+        <w:tabs>
+          <w:tab w:val="left" w:leader="none" w:pos="545"/>
+        </w:tabs>
+        <w:spacing w:after="0" w:before="1" w:line="240" w:lineRule="auto"/>
+        <w:ind w:right="0" w:firstLine="0" w:left="524"/>
+        <w:jc w:val="left"/>
+        <w:rPr>
+          <w:lang w:val="en-US"/>
+        </w:rPr>
+      </w:pPr>
+      <w:r>
+        <w:rPr>
+          <w:highlight w:val="none"/>
+          <w:lang w:val="en-US"/>
+        </w:rPr>
+      </w:r>
+      <w:r>
+        <w:rPr>
+          <w:highlight w:val="none"/>
+          <w:lang w:val="en-US"/>
+        </w:rPr>
+      </w:r>
+    </w:p>
+    <w:p>
+      <w:pPr>
+        <w:pStyle w:val="874"/>
+        <w:numPr>
+          <w:ilvl w:val="1"/>
+          <w:numId w:val="2"/>
+        </w:numPr>
+        <w:pBdr/>
+        <w:tabs>
+          <w:tab w:val="left" w:leader="none" w:pos="545"/>
+        </w:tabs>
+        <w:spacing w:after="0" w:before="1" w:line="240" w:lineRule="auto"/>
+        <w:ind w:right="0"/>
+        <w:jc w:val="left"/>
+        <w:rPr>
+          <w:lang w:val="en-US"/>
+        </w:rPr>
+      </w:pPr>
+      <w:r>
+        <w:rPr>
+          <w:highlight w:val="none"/>
+          <w:lang w:val="en-US"/>
+        </w:rPr>
+        <w:t xml:space="preserve">Execution of the project</w:t>
+      </w:r>
+      <w:r>
+        <w:rPr>
+          <w:highlight w:val="none"/>
+          <w:lang w:val="en-US"/>
+        </w:rPr>
+      </w:r>
+    </w:p>
+    <w:p>
+      <w:pPr>
+        <w:pStyle w:val="874"/>
+        <w:pBdr/>
+        <w:tabs>
+          <w:tab w:val="left" w:leader="none" w:pos="545"/>
+        </w:tabs>
+        <w:spacing w:after="0" w:before="1" w:line="240" w:lineRule="auto"/>
+        <w:ind w:right="0" w:firstLine="0" w:left="0"/>
+        <w:jc w:val="left"/>
+        <w:rPr>
+          <w:lang w:val="en-US"/>
+        </w:rPr>
+      </w:pPr>
+      <w:r>
+        <w:rPr>
+          <w:lang w:val="en-US"/>
+        </w:rPr>
+      </w:r>
+      <w:r>
+        <w:rPr>
+          <w:lang w:val="en-US"/>
+        </w:rPr>
+      </w:r>
+    </w:p>
+    <w:p>
+      <w:pPr>
+        <w:pStyle w:val="874"/>
+        <w:pBdr/>
+        <w:tabs>
+          <w:tab w:val="left" w:leader="none" w:pos="545"/>
+        </w:tabs>
+        <w:spacing w:after="0" w:before="1" w:line="240" w:lineRule="auto"/>
+        <w:ind w:right="0" w:firstLine="0" w:left="0"/>
+        <w:jc w:val="left"/>
+        <w:rPr>
+          <w:b w:val="0"/>
+          <w:bCs w:val="0"/>
+          <w:sz w:val="20"/>
+          <w:szCs w:val="20"/>
+        </w:rPr>
+      </w:pPr>
+      <w:r>
+        <w:rPr>
+          <w:b w:val="0"/>
+          <w:bCs w:val="0"/>
+          <w:sz w:val="20"/>
+          <w:szCs w:val="20"/>
+          <w:highlight w:val="none"/>
+          <w:lang w:val="en-US"/>
+        </w:rPr>
+        <w:t xml:space="preserve">To execute the program you need to be at the dos terminal with the project already compiled, then type the relative route to the prog</w:t>
+      </w:r>
+      <w:r>
+        <w:rPr>
+          <w:b w:val="0"/>
+          <w:bCs w:val="0"/>
+          <w:sz w:val="20"/>
+          <w:szCs w:val="20"/>
+          <w:highlight w:val="none"/>
+          <w:lang w:val="en-US"/>
+        </w:rPr>
+        <w:t xml:space="preserve">ram in this case is “.\MAIN.EXE” wich can be typed in lower or upper case, then pressing enter or if the MASM/TASM extension is insatlled you just need to right click the main.assembly code in Vscode  and click in “un ASM code” which will compile and execute the program. When the program is running the first menu that can be seen is </w:t>
+      </w:r>
+      <w:r>
+        <w:rPr>
+          <w:b w:val="0"/>
+          <w:bCs w:val="0"/>
+          <w:sz w:val="20"/>
+          <w:szCs w:val="20"/>
+          <w:lang w:val="en-US"/>
+        </w:rPr>
+        <w:t xml:space="preserve">Fig.4 </w:t>
+      </w:r>
+      <w:r>
+        <w:rPr>
+          <w:b w:val="0"/>
+          <w:bCs w:val="0"/>
+          <w:sz w:val="20"/>
+          <w:szCs w:val="20"/>
+          <w:lang w:val="en-US"/>
+        </w:rPr>
+      </w:r>
+      <w:r>
+        <w:rPr>
+          <w:b w:val="0"/>
+          <w:bCs w:val="0"/>
+          <w:sz w:val="20"/>
+          <w:szCs w:val="20"/>
+          <w:lang w:val="en-US"/>
+        </w:rPr>
+      </w:r>
+    </w:p>
+    <w:p>
+      <w:pPr>
+        <w:pStyle w:val="873"/>
+        <w:pBdr/>
+        <w:spacing/>
+        <w:ind w:right="0" w:firstLine="0" w:left="709"/>
+        <w:rPr>
+          <w:lang w:val="en-US"/>
+        </w:rPr>
+      </w:pPr>
+      <w:r>
+        <w:rPr>
+          <w:highlight w:val="none"/>
+          <w:lang w:val="en-US"/>
+        </w:rPr>
+      </w:r>
+      <w:r>
+        <w:rPr>
+          <w:highlight w:val="none"/>
+          <w:lang w:val="en-US"/>
+        </w:rPr>
+      </w:r>
+    </w:p>
+    <w:p>
+      <w:pPr>
+        <w:pStyle w:val="873"/>
+        <w:pBdr/>
+        <w:spacing/>
+        <w:ind w:right="0" w:firstLine="0" w:left="709"/>
+        <w:jc w:val="center"/>
+        <w:rPr>
+          <w:highlight w:val="none"/>
+          <w:lang w:val="en-US"/>
+        </w:rPr>
+      </w:pPr>
+      <w:r>
+        <w:rPr>
+          <w:lang w:val="en-US"/>
+        </w:rPr>
+      </w:r>
+      <w:r>
+        <mc:AlternateContent>
+          <mc:Choice Requires="wpg">
+            <w:drawing>
+              <wp:inline xmlns:wp="http://schemas.openxmlformats.org/drawingml/2006/wordprocessingDrawing" distT="0" distB="0" distL="0" distR="0">
+                <wp:extent cx="4648200" cy="733425"/>
+                <wp:effectExtent l="0" t="0" r="0" b="0"/>
+                <wp:docPr id="4" name=""/>
+                <wp:cNvGraphicFramePr>
+                  <a:graphicFrameLocks xmlns:a="http://schemas.openxmlformats.org/drawingml/2006/main" noChangeAspect="1"/>
+                </wp:cNvGraphicFramePr>
+                <a:graphic xmlns:a="http://schemas.openxmlformats.org/drawingml/2006/main">
+                  <a:graphicData uri="http://schemas.openxmlformats.org/drawingml/2006/picture">
+                    <pic:pic xmlns:pic="http://schemas.openxmlformats.org/drawingml/2006/picture">
+                      <pic:nvPicPr>
+                        <pic:cNvPr id="463996239" name=""/>
+                        <pic:cNvPicPr>
+                          <a:picLocks noChangeAspect="1"/>
+                        </pic:cNvPicPr>
+                        <pic:nvPr/>
+                      </pic:nvPicPr>
+                      <pic:blipFill>
+                        <a:blip r:embed="rId12"/>
+                        <a:stretch/>
+                      </pic:blipFill>
+                      <pic:spPr bwMode="auto">
+                        <a:xfrm>
+                          <a:off x="0" y="0"/>
+                          <a:ext cx="4648199" cy="733424"/>
+                        </a:xfrm>
+                        <a:prstGeom prst="rect">
+                          <a:avLst/>
+                        </a:prstGeom>
+                      </pic:spPr>
+                    </pic:pic>
+                  </a:graphicData>
+                </a:graphic>
+              </wp:inline>
+            </w:drawing>
+          </mc:Choice>
+          <mc:Fallback>
+            <w:pict>
+              <v:shapetype id="_x0000_t75" coordsize="21600,21600" o:spt="75" o:preferrelative="t" path="m@4@5l@4@11@9@11@9@5xe" filled="f" stroked="f">
+                <v:stroke joinstyle="miter"/>
+                <v:formulas>
+                  <v:f eqn="if lineDrawn pixelLineWidth 0"/>
+                  <v:f eqn="sum @0 1 0"/>
+                  <v:f eqn="sum 0 0 @1"/>
+                  <v:f eqn="prod @2 1 2"/>
+                  <v:f eqn="prod @3 21600 pixelWidth"/>
+                  <v:f eqn="prod @3 21600 pixelHeight"/>
+                  <v:f eqn="sum @0 0 1"/>
+                  <v:f eqn="prod @6 1 2"/>
+                  <v:f eqn="prod @7 21600 pixelWidth"/>
+                  <v:f eqn="sum @8 21600 0"/>
+                  <v:f eqn="prod @7 21600 pixelHeight"/>
+                  <v:f eqn="sum @10 21600 0"/>
+                </v:formulas>
+                <v:path o:extrusionok="f" gradientshapeok="t" o:connecttype="rect"/>
+                <o:lock v:ext="edit" aspectratio="t"/>
+              </v:shapetype>
+              <v:shape id="_x0000_i3" o:spid="_x0000_s3" type="#_x0000_t75" style="width:366.00pt;height:57.75pt;mso-wrap-distance-left:0.00pt;mso-wrap-distance-top:0.00pt;mso-wrap-distance-right:0.00pt;mso-wrap-distance-bottom:0.00pt;z-index:1;" stroked="false">
+                <v:imagedata r:id="rId12" o:title=""/>
+                <o:lock v:ext="edit" rotation="t"/>
+              </v:shape>
+            </w:pict>
+          </mc:Fallback>
+        </mc:AlternateContent>
+      </w:r>
+      <w:r>
+        <w:rPr>
+          <w:lang w:val="en-US"/>
+        </w:rPr>
+      </w:r>
+      <w:r>
+        <w:rPr>
+          <w:lang w:val="en-US"/>
+        </w:rPr>
+      </w:r>
+      <w:r/>
+    </w:p>
+    <w:p>
+      <w:pPr>
+        <w:pStyle w:val="873"/>
+        <w:pBdr/>
+        <w:spacing w:before="141"/>
+        <w:ind/>
+        <w:rPr>
+          <w:sz w:val="18"/>
+          <w:lang w:val="en-US"/>
+        </w:rPr>
+      </w:pPr>
+      <w:r>
+        <w:rPr>
+          <w:sz w:val="18"/>
+          <w:lang w:val="en-US"/>
+        </w:rPr>
+      </w:r>
+      <w:r>
+        <w:rPr>
+          <w:sz w:val="18"/>
+          <w:lang w:val="en-US"/>
+        </w:rPr>
+      </w:r>
+      <w:r>
+        <w:rPr>
+          <w:sz w:val="18"/>
+          <w:lang w:val="en-US"/>
+        </w:rPr>
+      </w:r>
+    </w:p>
+    <w:p>
+      <w:pPr>
+        <w:pBdr/>
+        <w:spacing w:before="0"/>
+        <w:ind w:right="507" w:firstLine="0" w:left="402"/>
+        <w:jc w:val="both"/>
+        <w:rPr>
+          <w:sz w:val="18"/>
+          <w:lang w:val="en-US"/>
+        </w:rPr>
+      </w:pPr>
+      <w:r>
+        <w:rPr>
+          <w:b/>
+          <w:sz w:val="18"/>
+          <w:lang w:val="en-US"/>
+        </w:rPr>
+        <w:t xml:space="preserve">Fig. 4. </w:t>
+      </w:r>
+      <w:r>
+        <w:rPr>
+          <w:sz w:val="18"/>
+          <w:lang w:val="en-US"/>
+        </w:rPr>
+        <w:t xml:space="preserve">First menu</w:t>
+      </w:r>
+      <w:r>
+        <w:rPr>
+          <w:sz w:val="18"/>
+          <w:lang w:val="en-US"/>
+        </w:rPr>
+      </w:r>
+      <w:r>
+        <w:rPr>
+          <w:b w:val="0"/>
+          <w:bCs w:val="0"/>
+          <w:sz w:val="20"/>
+          <w:szCs w:val="20"/>
+          <w:lang w:val="en-US"/>
+        </w:rPr>
+      </w:r>
+      <w:r>
+        <w:rPr>
+          <w:highlight w:val="none"/>
+          <w:lang w:val="en-US"/>
+        </w:rPr>
+      </w:r>
+      <w:r>
+        <w:rPr>
+          <w:highlight w:val="none"/>
+          <w:lang w:val="en-US"/>
+        </w:rPr>
+      </w:r>
+      <w:r/>
+      <w:r>
+        <w:rPr>
+          <w:sz w:val="18"/>
+          <w:lang w:val="en-US"/>
+        </w:rPr>
+      </w:r>
+    </w:p>
+    <w:p>
+      <w:pPr>
+        <w:pStyle w:val="874"/>
+        <w:pBdr/>
+        <w:tabs>
+          <w:tab w:val="left" w:leader="none" w:pos="545"/>
+        </w:tabs>
+        <w:spacing w:after="0" w:before="1" w:line="240" w:lineRule="auto"/>
+        <w:ind w:right="0" w:firstLine="0" w:left="0"/>
+        <w:jc w:val="left"/>
+        <w:rPr>
+          <w:lang w:val="en-US"/>
+        </w:rPr>
+      </w:pPr>
+      <w:r>
+        <w:rPr>
+          <w:highlight w:val="none"/>
+          <w:lang w:val="en-US"/>
+        </w:rPr>
+      </w:r>
+      <w:r>
+        <w:rPr>
+          <w:highlight w:val="none"/>
           <w:lang w:val="en-US"/>
         </w:rPr>
       </w:r>
@@ -30260,18 +31440,7 @@
         <w:rPr>
           <w:lang w:val="en-US"/>
         </w:rPr>
-        <w:t xml:space="preserve">L</w:t>
-      </w:r>
-      <w:r>
-        <w:rPr>
-          <w:lang w:val="en-US"/>
-        </w:rPr>
-        <w:t xml:space="preserve">o</w:t>
-      </w:r>
-      <w:r>
-        <w:rPr>
-          <w:lang w:val="en-US"/>
-        </w:rPr>
+        <w:t xml:space="preserve">With the end of this project we came to the conclusion that...</w:t>
       </w:r>
       <w:r>
         <w:rPr>
@@ -30299,11 +31468,29 @@
           <w:lang w:val="en-US"/>
         </w:rPr>
       </w:r>
-      <w:r>
-        <w:rPr>
-          <w:lang w:val="en-US"/>
-        </w:rPr>
-      </w:r>
+    </w:p>
+    <w:p>
+      <w:pPr>
+        <w:pStyle w:val="873"/>
+        <w:pBdr/>
+        <w:spacing w:before="63"/>
+        <w:ind/>
+        <w:rPr>
+          <w:lang w:val="en-US"/>
+        </w:rPr>
+      </w:pPr>
+      <w:r>
+        <w:rPr>
+          <w:lang w:val="en-US"/>
+        </w:rPr>
+        <w:br w:type="page" w:clear="all"/>
+      </w:r>
+      <w:r>
+        <w:rPr>
+          <w:lang w:val="en-US"/>
+        </w:rPr>
+      </w:r>
+      <w:r/>
     </w:p>
     <w:p>
       <w:pPr>
@@ -30411,7 +31598,7 @@
         </w:rPr>
         <w:t xml:space="preserve">Retrieved from </w:t>
       </w:r>
-      <w:hyperlink r:id="rId10" w:tooltip="https://www.chibialiens.com/8086/platform.php#LessonP8" w:history="1">
+      <w:hyperlink r:id="rId13" w:tooltip="https://www.chibialiens.com/8086/platform.php#LessonP8" w:history="1">
         <w:r>
           <w:rPr>
             <w:rStyle w:val="851"/>
@@ -30502,7 +31689,7 @@
         </w:rPr>
         <w:t xml:space="preserve">from </w:t>
       </w:r>
-      <w:hyperlink r:id="rId11" w:tooltip="http://muruganad.com/8086/8086-assembly-language-program-to-play-sound-using-pc-speaker.htm" w:history="1">
+      <w:hyperlink r:id="rId14" w:tooltip="http://muruganad.com/8086/8086-assembly-language-program-to-play-sound-using-pc-speaker.htm" w:history="1">
         <w:r>
           <w:rPr>
             <w:rStyle w:val="851"/>
@@ -30619,7 +31806,7 @@
         </w:rPr>
         <w:t xml:space="preserve"> from </w:t>
       </w:r>
-      <w:hyperlink r:id="rId12" w:tooltip="https://stackoverflow.com/questions/43996835/assembly-8086-dosbox-how-to-produce-beep-sound" w:history="1">
+      <w:hyperlink r:id="rId15" w:tooltip="https://stackoverflow.com/questions/43996835/assembly-8086-dosbox-how-to-produce-beep-sound" w:history="1">
         <w:r>
           <w:rPr>
             <w:rStyle w:val="851"/>
@@ -30701,7 +31888,7 @@
         </w:rPr>
         <w:t xml:space="preserve">. Retrieved from </w:t>
       </w:r>
-      <w:hyperlink r:id="rId13" w:tooltip="https://www.oocities.org/mc_introtocomputers/Instruction_Timing.PDF" w:history="1">
+      <w:hyperlink r:id="rId16" w:tooltip="https://www.oocities.org/mc_introtocomputers/Instruction_Timing.PDF" w:history="1">
         <w:r>
           <w:rPr>
             <w:rStyle w:val="851"/>
@@ -30773,7 +31960,7 @@
         </w:rPr>
         <w:t xml:space="preserve">s. Retrieved from </w:t>
       </w:r>
-      <w:hyperlink r:id="rId14" w:tooltip="https://www.ic.unicamp.br/~celio/mc404s102/pcspeaker/InternalSpeaker.htm" w:history="1">
+      <w:hyperlink r:id="rId17" w:tooltip="https://www.ic.unicamp.br/~celio/mc404s102/pcspeaker/InternalSpeaker.htm" w:history="1">
         <w:r>
           <w:rPr>
             <w:rStyle w:val="851"/>
@@ -30845,7 +32032,7 @@
         </w:rPr>
         <w:t xml:space="preserve">. Retrieved from </w:t>
       </w:r>
-      <w:hyperlink r:id="rId15" w:tooltip="http://vitaly_filatov.tripod.com/ng/asm/asm_026.13.html" w:history="1">
+      <w:hyperlink r:id="rId18" w:tooltip="http://vitaly_filatov.tripod.com/ng/asm/asm_026.13.html" w:history="1">
         <w:r>
           <w:rPr>
             <w:rStyle w:val="851"/>
@@ -30888,6 +32075,129 @@
         <w:ind w:right="108"/>
         <w:jc w:val="both"/>
         <w:rPr>
+          <w:sz w:val="20"/>
+          <w:szCs w:val="20"/>
+          <w:lang w:val="en-US"/>
+        </w:rPr>
+      </w:pPr>
+      <w:r>
+        <w:rPr>
+          <w:sz w:val="20"/>
+          <w:szCs w:val="20"/>
+          <w:highlight w:val="none"/>
+          <w:lang w:val="en-US"/>
+        </w:rPr>
+      </w:r>
+      <w:r>
+        <w:rPr>
+          <w:sz w:val="20"/>
+          <w:szCs w:val="20"/>
+          <w:highlight w:val="none"/>
+          <w:lang w:val="en-US"/>
+        </w:rPr>
+        <w:t xml:space="preserve">Digital iVision Labs</w:t>
+      </w:r>
+      <w:r>
+        <w:rPr>
+          <w:i/>
+          <w:iCs/>
+          <w:sz w:val="20"/>
+          <w:szCs w:val="20"/>
+          <w:highlight w:val="none"/>
+          <w:lang w:val="en-US"/>
+        </w:rPr>
+        <w:t xml:space="preserve">. (2013). </w:t>
+      </w:r>
+      <w:r>
+        <w:rPr>
+          <w:i/>
+          <w:iCs/>
+          <w:sz w:val="20"/>
+          <w:szCs w:val="20"/>
+          <w:highlight w:val="none"/>
+          <w:lang w:val="en-US"/>
+        </w:rPr>
+        <w:t xml:space="preserve">C++ Code For Mario Theme &amp; Intro Song ( Interesing C++ Project Code).</w:t>
+      </w:r>
+      <w:r>
+        <w:rPr>
+          <w:sz w:val="20"/>
+          <w:szCs w:val="20"/>
+          <w:highlight w:val="none"/>
+          <w:lang w:val="en-US"/>
+        </w:rPr>
+        <w:t xml:space="preserve"> Retrieved from </w:t>
+      </w:r>
+      <w:r>
+        <w:rPr>
+          <w:sz w:val="20"/>
+          <w:szCs w:val="20"/>
+          <w:highlight w:val="none"/>
+          <w:lang w:val="en-US"/>
+        </w:rPr>
+      </w:r>
+      <w:hyperlink r:id="rId19" w:tooltip="http://cncpp.divilabs.com/2013/12/c-code-for-mario-theme-intro-song.html" w:history="1">
+        <w:r>
+          <w:rPr>
+            <w:rStyle w:val="851"/>
+            <w:sz w:val="20"/>
+            <w:szCs w:val="20"/>
+            <w:highlight w:val="none"/>
+            <w:lang w:val="en-US"/>
+          </w:rPr>
+          <w:t xml:space="preserve">http://cncpp.divilabs.com/2013/12/c-code-for-mario-theme-intro-song.html</w:t>
+        </w:r>
+        <w:r>
+          <w:rPr>
+            <w:rStyle w:val="851"/>
+            <w:sz w:val="20"/>
+            <w:szCs w:val="20"/>
+            <w:highlight w:val="none"/>
+            <w:lang w:val="en-US"/>
+          </w:rPr>
+        </w:r>
+      </w:hyperlink>
+      <w:r>
+        <w:rPr>
+          <w:sz w:val="20"/>
+          <w:szCs w:val="20"/>
+          <w:highlight w:val="none"/>
+          <w:lang w:val="en-US"/>
+        </w:rPr>
+        <w:t xml:space="preserve"> </w:t>
+      </w:r>
+      <w:r>
+        <w:rPr>
+          <w:sz w:val="20"/>
+          <w:szCs w:val="20"/>
+          <w:highlight w:val="none"/>
+          <w:lang w:val="en-US"/>
+        </w:rPr>
+      </w:r>
+      <w:r>
+        <w:rPr>
+          <w:sz w:val="20"/>
+          <w:szCs w:val="20"/>
+          <w:highlight w:val="none"/>
+          <w:lang w:val="en-US"/>
+        </w:rPr>
+      </w:r>
+    </w:p>
+    <w:p>
+      <w:pPr>
+        <w:pStyle w:val="877"/>
+        <w:numPr>
+          <w:ilvl w:val="0"/>
+          <w:numId w:val="17"/>
+        </w:numPr>
+        <w:pBdr/>
+        <w:tabs>
+          <w:tab w:val="left" w:leader="none" w:pos="346"/>
+        </w:tabs>
+        <w:spacing w:after="0" w:before="1" w:line="240" w:lineRule="auto"/>
+        <w:ind w:right="108"/>
+        <w:jc w:val="both"/>
+        <w:rPr>
           <w:lang w:val="en-US"/>
         </w:rPr>
       </w:pPr>
@@ -30917,7 +32227,7 @@
         </w:rPr>
         <w:t xml:space="preserve"> University of Virginia. Retrieved from </w:t>
       </w:r>
-      <w:hyperlink r:id="rId16" w:tooltip="https://www.cs.virginia.edu/~evans/cs216/guides/x86.html" w:history="1">
+      <w:hyperlink r:id="rId20" w:tooltip="https://www.cs.virginia.edu/~evans/cs216/guides/x86.html" w:history="1">
         <w:r>
           <w:rPr>
             <w:rStyle w:val="851"/>
@@ -30959,6 +32269,105 @@
         <w:spacing w:after="0" w:before="1" w:line="240" w:lineRule="auto"/>
         <w:ind w:right="108"/>
         <w:jc w:val="both"/>
+        <w:rPr/>
+      </w:pPr>
+      <w:r>
+        <w:rPr>
+          <w:sz w:val="20"/>
+          <w:szCs w:val="20"/>
+          <w:highlight w:val="none"/>
+          <w:lang w:val="en-US"/>
+        </w:rPr>
+      </w:r>
+      <w:r>
+        <w:rPr>
+          <w:sz w:val="20"/>
+          <w:szCs w:val="20"/>
+          <w:highlight w:val="none"/>
+          <w:lang w:val="en-US"/>
+        </w:rPr>
+        <w:t xml:space="preserve">Gluschenko, A. (2018). </w:t>
+      </w:r>
+      <w:r>
+        <w:rPr>
+          <w:i/>
+          <w:iCs/>
+          <w:sz w:val="20"/>
+          <w:szCs w:val="20"/>
+          <w:highlight w:val="none"/>
+          <w:lang w:val="en-US"/>
+        </w:rPr>
+        <w:t xml:space="preserve">Imperial.cpp</w:t>
+      </w:r>
+      <w:r>
+        <w:rPr>
+          <w:sz w:val="20"/>
+          <w:szCs w:val="20"/>
+          <w:highlight w:val="none"/>
+          <w:lang w:val="en-US"/>
+        </w:rPr>
+        <w:t xml:space="preserve"> . </w:t>
+      </w:r>
+      <w:r>
+        <w:rPr>
+          <w:sz w:val="20"/>
+          <w:szCs w:val="20"/>
+          <w:lang w:val="en-US"/>
+        </w:rPr>
+      </w:r>
+      <w:r>
+        <w:rPr>
+          <w:sz w:val="20"/>
+          <w:szCs w:val="20"/>
+          <w:highlight w:val="none"/>
+          <w:lang w:val="en-US"/>
+        </w:rPr>
+        <w:t xml:space="preserve">Retrieved from </w:t>
+      </w:r>
+      <w:hyperlink r:id="rId21" w:tooltip="https://gist.github.com/gluschenko/4ff8bb49802dc848626091ff14704112" w:history="1">
+        <w:r>
+          <w:rPr>
+            <w:rStyle w:val="851"/>
+            <w:sz w:val="20"/>
+            <w:szCs w:val="20"/>
+            <w:highlight w:val="none"/>
+            <w:lang w:val="en-US"/>
+          </w:rPr>
+          <w:t xml:space="preserve">https://gist.github.com/gluschenko/4ff8bb49802dc848626091ff14704112</w:t>
+        </w:r>
+      </w:hyperlink>
+      <w:r>
+        <w:rPr>
+          <w:sz w:val="20"/>
+          <w:szCs w:val="20"/>
+          <w:highlight w:val="none"/>
+          <w:lang w:val="en-US"/>
+        </w:rPr>
+        <w:t xml:space="preserve"> </w:t>
+      </w:r>
+      <w:r>
+        <w:rPr>
+          <w:sz w:val="20"/>
+          <w:szCs w:val="20"/>
+          <w:highlight w:val="none"/>
+          <w:lang w:val="en-US"/>
+        </w:rPr>
+      </w:r>
+    </w:p>
+    <w:p>
+      <w:pPr>
+        <w:pStyle w:val="877"/>
+        <w:numPr>
+          <w:ilvl w:val="0"/>
+          <w:numId w:val="17"/>
+        </w:numPr>
+        <w:pBdr/>
+        <w:tabs>
+          <w:tab w:val="left" w:leader="none" w:pos="346"/>
+        </w:tabs>
+        <w:spacing w:after="0" w:before="1" w:line="240" w:lineRule="auto"/>
+        <w:ind w:right="108"/>
+        <w:jc w:val="both"/>
         <w:rPr>
           <w:lang w:val="en-US"/>
         </w:rPr>
@@ -31009,7 +32418,7 @@
         </w:rPr>
         <w:t xml:space="preserve"> Retrieved from </w:t>
       </w:r>
-      <w:hyperlink r:id="rId17" w:tooltip="https://www.randallhyde.com/AssemblyLanguage/www.artofasm.com/DOS/pdf/0_AoAPDF.html" w:history="1">
+      <w:hyperlink r:id="rId22" w:tooltip="https://www.randallhyde.com/AssemblyLanguage/www.artofasm.com/DOS/pdf/0_AoAPDF.html" w:history="1">
         <w:r>
           <w:rPr>
             <w:rStyle w:val="851"/>
@@ -31052,6 +32461,7 @@
         <w:ind w:right="108"/>
         <w:jc w:val="both"/>
         <w:rPr>
+          <w:rStyle w:val="851"/>
           <w:sz w:val="16"/>
           <w:szCs w:val="16"/>
           <w:highlight w:val="none"/>
@@ -31094,16 +32504,37 @@
           <w:highlight w:val="none"/>
           <w:lang w:val="en-US"/>
         </w:rPr>
-        <w:t xml:space="preserve">https://barrgroup.com/blog/how-create-jump-tables-function-pointer-arrays-c-and-c</w:t>
-      </w:r>
-      <w:r>
-        <w:rPr>
-          <w:sz w:val="16"/>
-          <w:szCs w:val="16"/>
-          <w:highlight w:val="none"/>
-          <w:lang w:val="en-US"/>
-        </w:rPr>
-      </w:r>
+      </w:r>
+      <w:hyperlink r:id="rId23" w:tooltip="https://barrgroup.com/blog/how-create-jump-tables-function-pointer-arrays-c-and-c" w:history="1">
+        <w:r>
+          <w:rPr>
+            <w:rStyle w:val="851"/>
+            <w:sz w:val="20"/>
+            <w:szCs w:val="20"/>
+            <w:highlight w:val="none"/>
+            <w:lang w:val="en-US"/>
+          </w:rPr>
+          <w:t xml:space="preserve">https://barrgroup.com/blog/how-create-jump-tables-function-pointer-arrays-c-and-c</w:t>
+        </w:r>
+        <w:r>
+          <w:rPr>
+            <w:rStyle w:val="851"/>
+            <w:sz w:val="16"/>
+            <w:szCs w:val="16"/>
+            <w:highlight w:val="none"/>
+            <w:lang w:val="en-US"/>
+          </w:rPr>
+        </w:r>
+        <w:r>
+          <w:rPr>
+            <w:rStyle w:val="851"/>
+            <w:sz w:val="16"/>
+            <w:szCs w:val="16"/>
+            <w:highlight w:val="none"/>
+            <w:lang w:val="en-US"/>
+          </w:rPr>
+        </w:r>
+      </w:hyperlink>
       <w:r>
         <w:rPr>
           <w:sz w:val="16"/>
@@ -31128,8 +32559,9 @@
         <w:ind w:right="108"/>
         <w:jc w:val="both"/>
         <w:rPr>
-          <w:sz w:val="20"/>
-          <w:szCs w:val="20"/>
+          <w:sz w:val="16"/>
+          <w:szCs w:val="16"/>
+          <w:highlight w:val="none"/>
           <w:lang w:val="en-US"/>
         </w:rPr>
       </w:pPr>
@@ -31140,7 +32572,15 @@
           <w:highlight w:val="none"/>
           <w:lang w:val="en-US"/>
         </w:rPr>
-        <w:t xml:space="preserve">Preston, Robert. (2023).</w:t>
+      </w:r>
+      <w:r>
+        <w:rPr>
+          <w:sz w:val="20"/>
+          <w:szCs w:val="20"/>
+          <w:highlight w:val="none"/>
+          <w:lang w:val="en-US"/>
+        </w:rPr>
+        <w:t xml:space="preserve">Magno, R. (2021). </w:t>
       </w:r>
       <w:r>
         <w:rPr>
@@ -31151,7 +32591,91 @@
           <w:highlight w:val="none"/>
           <w:lang w:val="en-US"/>
         </w:rPr>
+        <w:t xml:space="preserve">zeldab</w:t>
+      </w:r>
+      <w:r>
+        <w:rPr>
+          <w:sz w:val="20"/>
+          <w:szCs w:val="20"/>
+          <w:highlight w:val="none"/>
+          <w:lang w:val="en-US"/>
+        </w:rPr>
+        <w:t xml:space="preserve">. Retrieved from </w:t>
+      </w:r>
+      <w:hyperlink r:id="rId24" w:tooltip="https://github.com/raymag/zeldab/blob/main/src/zelda.c" w:history="1">
+        <w:r>
+          <w:rPr>
+            <w:rStyle w:val="851"/>
+            <w:sz w:val="20"/>
+            <w:szCs w:val="20"/>
+            <w:highlight w:val="none"/>
+            <w:lang w:val="en-US"/>
+          </w:rPr>
+          <w:t xml:space="preserve">https://github.com/raymag/zeldab/blob/main/src/zelda.c</w:t>
+        </w:r>
+      </w:hyperlink>
+      <w:r>
+        <w:rPr>
+          <w:sz w:val="20"/>
+          <w:szCs w:val="20"/>
+          <w:highlight w:val="none"/>
+          <w:lang w:val="en-US"/>
+        </w:rPr>
         <w:t xml:space="preserve"> </w:t>
+      </w:r>
+      <w:r>
+        <w:rPr>
+          <w:sz w:val="20"/>
+          <w:szCs w:val="20"/>
+          <w:highlight w:val="none"/>
+          <w:lang w:val="en-US"/>
+        </w:rPr>
+      </w:r>
+      <w:r>
+        <w:rPr>
+          <w:sz w:val="20"/>
+          <w:szCs w:val="20"/>
+          <w:highlight w:val="none"/>
+          <w:lang w:val="en-US"/>
+        </w:rPr>
+      </w:r>
+    </w:p>
+    <w:p>
+      <w:pPr>
+        <w:pStyle w:val="877"/>
+        <w:numPr>
+          <w:ilvl w:val="0"/>
+          <w:numId w:val="17"/>
+        </w:numPr>
+        <w:pBdr/>
+        <w:tabs>
+          <w:tab w:val="left" w:leader="none" w:pos="346"/>
+        </w:tabs>
+        <w:spacing w:after="0" w:before="1" w:line="240" w:lineRule="auto"/>
+        <w:ind w:right="108"/>
+        <w:jc w:val="both"/>
+        <w:rPr>
+          <w:sz w:val="20"/>
+          <w:szCs w:val="20"/>
+          <w:lang w:val="en-US"/>
+        </w:rPr>
+      </w:pPr>
+      <w:r>
+        <w:rPr>
+          <w:sz w:val="20"/>
+          <w:szCs w:val="20"/>
+          <w:highlight w:val="none"/>
+          <w:lang w:val="en-US"/>
+        </w:rPr>
+      </w:r>
+      <w:r>
+        <w:rPr>
+          <w:sz w:val="20"/>
+          <w:szCs w:val="20"/>
+          <w:highlight w:val="none"/>
+          <w:lang w:val="en-US"/>
+        </w:rPr>
+        <w:t xml:space="preserve">n3m351d4. (2020.). </w:t>
       </w:r>
       <w:r>
         <w:rPr>
@@ -31162,7 +32686,7 @@
           <w:highlight w:val="none"/>
           <w:lang w:val="en-US"/>
         </w:rPr>
-        <w:t xml:space="preserve">What Is Assembly Language? (With Components and Example)</w:t>
+        <w:t xml:space="preserve">Despacito.ino.</w:t>
       </w:r>
       <w:r>
         <w:rPr>
@@ -31171,8 +32695,29 @@
           <w:highlight w:val="none"/>
           <w:lang w:val="en-US"/>
         </w:rPr>
-        <w:t xml:space="preserve">. Indeed. Retrieved from </w:t>
-      </w:r>
+        <w:t xml:space="preserve"> Retrieved from </w:t>
+      </w:r>
+      <w:hyperlink r:id="rId25" w:tooltip="https://github.com/n3m351d4/SongsForBeeper/blob/master/Despacito.ino" w:history="1">
+        <w:r>
+          <w:rPr>
+            <w:rStyle w:val="851"/>
+            <w:sz w:val="20"/>
+            <w:szCs w:val="20"/>
+            <w:highlight w:val="none"/>
+            <w:lang w:val="en-US"/>
+          </w:rPr>
+          <w:t xml:space="preserve">https://github.com/n3m351d4/SongsForBeeper/blob/master/Despacito.ino</w:t>
+        </w:r>
+        <w:r>
+          <w:rPr>
+            <w:rStyle w:val="851"/>
+            <w:sz w:val="20"/>
+            <w:szCs w:val="20"/>
+            <w:highlight w:val="none"/>
+            <w:lang w:val="en-US"/>
+          </w:rPr>
+        </w:r>
+      </w:hyperlink>
       <w:r>
         <w:rPr>
           <w:sz w:val="20"/>
@@ -31180,8 +32725,86 @@
           <w:highlight w:val="none"/>
           <w:lang w:val="en-US"/>
         </w:rPr>
-      </w:r>
-      <w:hyperlink r:id="rId18" w:tooltip="https://www.indeed.com/career-advice/career-development/what-is-assembly-language#:~:text=An assembly language is a,the computer stores and reads." w:history="1">
+        <w:t xml:space="preserve"> </w:t>
+      </w:r>
+      <w:r>
+        <w:rPr>
+          <w:sz w:val="20"/>
+          <w:szCs w:val="20"/>
+          <w:highlight w:val="none"/>
+          <w:lang w:val="en-US"/>
+        </w:rPr>
+      </w:r>
+    </w:p>
+    <w:p>
+      <w:pPr>
+        <w:pStyle w:val="877"/>
+        <w:numPr>
+          <w:ilvl w:val="0"/>
+          <w:numId w:val="17"/>
+        </w:numPr>
+        <w:pBdr/>
+        <w:tabs>
+          <w:tab w:val="left" w:leader="none" w:pos="346"/>
+        </w:tabs>
+        <w:spacing w:after="0" w:before="1" w:line="240" w:lineRule="auto"/>
+        <w:ind w:right="108"/>
+        <w:jc w:val="both"/>
+        <w:rPr>
+          <w:sz w:val="20"/>
+          <w:szCs w:val="20"/>
+          <w:lang w:val="en-US"/>
+        </w:rPr>
+      </w:pPr>
+      <w:r>
+        <w:rPr>
+          <w:sz w:val="20"/>
+          <w:szCs w:val="20"/>
+          <w:highlight w:val="none"/>
+          <w:lang w:val="en-US"/>
+        </w:rPr>
+        <w:t xml:space="preserve">Preston, Robert. (2023).</w:t>
+      </w:r>
+      <w:r>
+        <w:rPr>
+          <w:i/>
+          <w:iCs/>
+          <w:sz w:val="20"/>
+          <w:szCs w:val="20"/>
+          <w:highlight w:val="none"/>
+          <w:lang w:val="en-US"/>
+        </w:rPr>
+        <w:t xml:space="preserve"> </w:t>
+      </w:r>
+      <w:r>
+        <w:rPr>
+          <w:i/>
+          <w:iCs/>
+          <w:sz w:val="20"/>
+          <w:szCs w:val="20"/>
+          <w:highlight w:val="none"/>
+          <w:lang w:val="en-US"/>
+        </w:rPr>
+        <w:t xml:space="preserve">What Is Assembly Language? (With Components and Example)</w:t>
+      </w:r>
+      <w:r>
+        <w:rPr>
+          <w:sz w:val="20"/>
+          <w:szCs w:val="20"/>
+          <w:highlight w:val="none"/>
+          <w:lang w:val="en-US"/>
+        </w:rPr>
+        <w:t xml:space="preserve">. Indeed. Retrieved from </w:t>
+      </w:r>
+      <w:r>
+        <w:rPr>
+          <w:sz w:val="20"/>
+          <w:szCs w:val="20"/>
+          <w:highlight w:val="none"/>
+          <w:lang w:val="en-US"/>
+        </w:rPr>
+      </w:r>
+      <w:hyperlink r:id="rId26" w:tooltip="https://www.indeed.com/career-advice/career-development/what-is-assembly-language#:~:text=An assembly language is a,the computer stores and reads." w:history="1">
         <w:r>
           <w:rPr>
             <w:rStyle w:val="851"/>
@@ -31270,7 +32893,7 @@
         </w:rPr>
         <w:t xml:space="preserve"> Binghamton University. Retrieved from </w:t>
       </w:r>
-      <w:hyperlink r:id="rId19" w:tooltip="https://www.cs.binghamton.edu/~reckert/220/8254_timer.html" w:history="1">
+      <w:hyperlink r:id="rId27" w:tooltip="https://www.cs.binghamton.edu/~reckert/220/8254_timer.html" w:history="1">
         <w:r>
           <w:rPr>
             <w:rStyle w:val="851"/>
@@ -31342,7 +32965,7 @@
         </w:rPr>
         <w:t xml:space="preserve"> University of Washington. Retrieved from </w:t>
       </w:r>
-      <w:hyperlink r:id="rId20" w:tooltip="https://courses.cs.washington.edu/courses/cse351/17sp/lectures/CSE351-L10-asm-IV_17sp-ink.pdf" w:history="1">
+      <w:hyperlink r:id="rId28" w:tooltip="https://courses.cs.washington.edu/courses/cse351/17sp/lectures/CSE351-L10-asm-IV_17sp-ink.pdf" w:history="1">
         <w:r>
           <w:rPr>
             <w:rStyle w:val="851"/>
@@ -31414,7 +33037,7 @@
         </w:rPr>
         <w:t xml:space="preserve"> Università degli Studi di Brescia.Retrieved from </w:t>
       </w:r>
-      <w:hyperlink r:id="rId21" w:tooltip="https://www.brescianet.com/appunti/sistemi/assembler/Esempi_ASM.htm" w:history="1">
+      <w:hyperlink r:id="rId29" w:tooltip="https://www.brescianet.com/appunti/sistemi/assembler/Esempi_ASM.htm" w:history="1">
         <w:r>
           <w:rPr>
             <w:rStyle w:val="851"/>
@@ -31486,7 +33109,7 @@
         </w:rPr>
         <w:t xml:space="preserve"> Michigan Technological University. Retrieved from </w:t>
       </w:r>
-      <w:hyperlink r:id="rId22" w:tooltip="https://web.archive.org/web/20220124125158/https://pages.mtu.edu/~suits/notefreqs.html" w:history="1">
+      <w:hyperlink r:id="rId30" w:tooltip="https://web.archive.org/web/20220124125158/https://pages.mtu.edu/~suits/notefreqs.html" w:history="1">
         <w:r>
           <w:rPr>
             <w:rStyle w:val="851"/>
@@ -31561,7 +33184,7 @@
         </w:rPr>
         <w:t xml:space="preserve">. University of Southern California. Retrieved from </w:t>
       </w:r>
-      <w:hyperlink r:id="rId23" w:tooltip="https://ee.usc.edu/~redekopp/cs356/slides/CS356Unit5_x86_Control" w:history="1">
+      <w:hyperlink r:id="rId31" w:tooltip="https://ee.usc.edu/~redekopp/cs356/slides/CS356Unit5_x86_Control" w:history="1">
         <w:r>
           <w:rPr>
             <w:rStyle w:val="851"/>
@@ -34865,6 +36488,284 @@
       <w:rPr>
         <w:rFonts w:hint="default" w:ascii="Wingdings" w:hAnsi="Wingdings" w:eastAsia="Wingdings" w:cs="Wingdings"/>
       </w:rPr>
+      <w:start w:val="1"/>
+      <w:suff w:val="tab"/>
+    </w:lvl>
+  </w:abstractNum>
+  <w:abstractNum w:abstractNumId="20">
+    <w:lvl w:ilvl="0">
+      <w:isLgl w:val="false"/>
+      <w:lvlJc w:val="left"/>
+      <w:lvlText w:val="·"/>
+      <w:numFmt w:val="bullet"/>
+      <w:pPr>
+        <w:pBdr/>
+        <w:spacing/>
+        <w:ind w:hanging="360" w:left="720"/>
+      </w:pPr>
+      <w:rPr>
+        <w:rFonts w:hint="default" w:ascii="Symbol" w:hAnsi="Symbol" w:eastAsia="Symbol" w:cs="Symbol"/>
+      </w:rPr>
+      <w:start w:val="1"/>
+      <w:suff w:val="tab"/>
+    </w:lvl>
+    <w:lvl w:ilvl="1">
+      <w:isLgl w:val="false"/>
+      <w:lvlJc w:val="left"/>
+      <w:lvlText w:val="o"/>
+      <w:numFmt w:val="bullet"/>
+      <w:pPr>
+        <w:pBdr/>
+        <w:spacing/>
+        <w:ind w:hanging="360" w:left="1440"/>
+      </w:pPr>
+      <w:rPr>
+        <w:rFonts w:hint="default" w:ascii="Courier New" w:hAnsi="Courier New" w:eastAsia="Courier New" w:cs="Courier New"/>
+      </w:rPr>
+      <w:start w:val="1"/>
+      <w:suff w:val="tab"/>
+    </w:lvl>
+    <w:lvl w:ilvl="2">
+      <w:isLgl w:val="false"/>
+      <w:lvlJc w:val="left"/>
+      <w:lvlText w:val="§"/>
+      <w:numFmt w:val="bullet"/>
+      <w:pPr>
+        <w:pBdr/>
+        <w:spacing/>
+        <w:ind w:hanging="360" w:left="2160"/>
+      </w:pPr>
+      <w:rPr>
+        <w:rFonts w:hint="default" w:ascii="Wingdings" w:hAnsi="Wingdings" w:eastAsia="Wingdings" w:cs="Wingdings"/>
+      </w:rPr>
+      <w:start w:val="1"/>
+      <w:suff w:val="tab"/>
+    </w:lvl>
+    <w:lvl w:ilvl="3">
+      <w:isLgl w:val="false"/>
+      <w:lvlJc w:val="left"/>
+      <w:lvlText w:val="·"/>
+      <w:numFmt w:val="bullet"/>
+      <w:pPr>
+        <w:pBdr/>
+        <w:spacing/>
+        <w:ind w:hanging="360" w:left="2880"/>
+      </w:pPr>
+      <w:rPr>
+        <w:rFonts w:hint="default" w:ascii="Symbol" w:hAnsi="Symbol" w:eastAsia="Symbol" w:cs="Symbol"/>
+      </w:rPr>
+      <w:start w:val="1"/>
+      <w:suff w:val="tab"/>
+    </w:lvl>
+    <w:lvl w:ilvl="4">
+      <w:isLgl w:val="false"/>
+      <w:lvlJc w:val="left"/>
+      <w:lvlText w:val="o"/>
+      <w:numFmt w:val="bullet"/>
+      <w:pPr>
+        <w:pBdr/>
+        <w:spacing/>
+        <w:ind w:hanging="360" w:left="3600"/>
+      </w:pPr>
+      <w:rPr>
+        <w:rFonts w:hint="default" w:ascii="Courier New" w:hAnsi="Courier New" w:eastAsia="Courier New" w:cs="Courier New"/>
+      </w:rPr>
+      <w:start w:val="1"/>
+      <w:suff w:val="tab"/>
+    </w:lvl>
+    <w:lvl w:ilvl="5">
+      <w:isLgl w:val="false"/>
+      <w:lvlJc w:val="left"/>
+      <w:lvlText w:val="§"/>
+      <w:numFmt w:val="bullet"/>
+      <w:pPr>
+        <w:pBdr/>
+        <w:spacing/>
+        <w:ind w:hanging="360" w:left="4320"/>
+      </w:pPr>
+      <w:rPr>
+        <w:rFonts w:hint="default" w:ascii="Wingdings" w:hAnsi="Wingdings" w:eastAsia="Wingdings" w:cs="Wingdings"/>
+      </w:rPr>
+      <w:start w:val="1"/>
+      <w:suff w:val="tab"/>
+    </w:lvl>
+    <w:lvl w:ilvl="6">
+      <w:isLgl w:val="false"/>
+      <w:lvlJc w:val="left"/>
+      <w:lvlText w:val="·"/>
+      <w:numFmt w:val="bullet"/>
+      <w:pPr>
+        <w:pBdr/>
+        <w:spacing/>
+        <w:ind w:hanging="360" w:left="5040"/>
+      </w:pPr>
+      <w:rPr>
+        <w:rFonts w:hint="default" w:ascii="Symbol" w:hAnsi="Symbol" w:eastAsia="Symbol" w:cs="Symbol"/>
+      </w:rPr>
+      <w:start w:val="1"/>
+      <w:suff w:val="tab"/>
+    </w:lvl>
+    <w:lvl w:ilvl="7">
+      <w:isLgl w:val="false"/>
+      <w:lvlJc w:val="left"/>
+      <w:lvlText w:val="o"/>
+      <w:numFmt w:val="bullet"/>
+      <w:pPr>
+        <w:pBdr/>
+        <w:spacing/>
+        <w:ind w:hanging="360" w:left="5760"/>
+      </w:pPr>
+      <w:rPr>
+        <w:rFonts w:hint="default" w:ascii="Courier New" w:hAnsi="Courier New" w:eastAsia="Courier New" w:cs="Courier New"/>
+      </w:rPr>
+      <w:start w:val="1"/>
+      <w:suff w:val="tab"/>
+    </w:lvl>
+    <w:lvl w:ilvl="8">
+      <w:isLgl w:val="false"/>
+      <w:lvlJc w:val="left"/>
+      <w:lvlText w:val="§"/>
+      <w:numFmt w:val="bullet"/>
+      <w:pPr>
+        <w:pBdr/>
+        <w:spacing/>
+        <w:ind w:hanging="360" w:left="6480"/>
+      </w:pPr>
+      <w:rPr>
+        <w:rFonts w:hint="default" w:ascii="Wingdings" w:hAnsi="Wingdings" w:eastAsia="Wingdings" w:cs="Wingdings"/>
+      </w:rPr>
+      <w:start w:val="1"/>
+      <w:suff w:val="tab"/>
+    </w:lvl>
+  </w:abstractNum>
+  <w:abstractNum w:abstractNumId="21">
+    <w:lvl w:ilvl="0">
+      <w:isLgl w:val="false"/>
+      <w:lvlJc w:val="right"/>
+      <w:lvlText w:val="%1."/>
+      <w:numFmt w:val="decimal"/>
+      <w:pPr>
+        <w:pBdr/>
+        <w:spacing/>
+        <w:ind w:hanging="360" w:left="709"/>
+      </w:pPr>
+      <w:rPr>
+        <w:rFonts w:ascii="Arial" w:hAnsi="Arial" w:eastAsia="Arial" w:cs="Arial"/>
+        <w:color w:val="2e95d3"/>
+        <w:sz w:val="21"/>
+      </w:rPr>
+      <w:start w:val="1"/>
+      <w:suff w:val="tab"/>
+    </w:lvl>
+    <w:lvl w:ilvl="1">
+      <w:isLgl w:val="false"/>
+      <w:lvlJc w:val="right"/>
+      <w:lvlText w:val="%2."/>
+      <w:numFmt w:val="decimal"/>
+      <w:pPr>
+        <w:pBdr/>
+        <w:spacing/>
+        <w:ind w:hanging="360" w:left="1429"/>
+      </w:pPr>
+      <w:rPr/>
+      <w:start w:val="1"/>
+      <w:suff w:val="tab"/>
+    </w:lvl>
+    <w:lvl w:ilvl="2">
+      <w:isLgl w:val="false"/>
+      <w:lvlJc w:val="right"/>
+      <w:lvlText w:val="%3."/>
+      <w:numFmt w:val="decimal"/>
+      <w:pPr>
+        <w:pBdr/>
+        <w:spacing/>
+        <w:ind w:hanging="180" w:left="2149"/>
+      </w:pPr>
+      <w:rPr/>
+      <w:start w:val="1"/>
+      <w:suff w:val="tab"/>
+    </w:lvl>
+    <w:lvl w:ilvl="3">
+      <w:isLgl w:val="false"/>
+      <w:lvlJc w:val="right"/>
+      <w:lvlText w:val="%4."/>
+      <w:numFmt w:val="decimal"/>
+      <w:pPr>
+        <w:pBdr/>
+        <w:spacing/>
+        <w:ind w:hanging="360" w:left="2869"/>
+      </w:pPr>
+      <w:rPr/>
+      <w:start w:val="1"/>
+      <w:suff w:val="tab"/>
+    </w:lvl>
+    <w:lvl w:ilvl="4">
+      <w:isLgl w:val="false"/>
+      <w:lvlJc w:val="right"/>
+      <w:lvlText w:val="%5."/>
+      <w:numFmt w:val="decimal"/>
+      <w:pPr>
+        <w:pBdr/>
+        <w:spacing/>
+        <w:ind w:hanging="360" w:left="3589"/>
+      </w:pPr>
+      <w:rPr/>
+      <w:start w:val="1"/>
+      <w:suff w:val="tab"/>
+    </w:lvl>
+    <w:lvl w:ilvl="5">
+      <w:isLgl w:val="false"/>
+      <w:lvlJc w:val="right"/>
+      <w:lvlText w:val="%6."/>
+      <w:numFmt w:val="decimal"/>
+      <w:pPr>
+        <w:pBdr/>
+        <w:spacing/>
+        <w:ind w:hanging="180" w:left="4309"/>
+      </w:pPr>
+      <w:rPr/>
+      <w:start w:val="1"/>
+      <w:suff w:val="tab"/>
+    </w:lvl>
+    <w:lvl w:ilvl="6">
+      <w:isLgl w:val="false"/>
+      <w:lvlJc w:val="right"/>
+      <w:lvlText w:val="%7."/>
+      <w:numFmt w:val="decimal"/>
+      <w:pPr>
+        <w:pBdr/>
+        <w:spacing/>
+        <w:ind w:hanging="360" w:left="5029"/>
+      </w:pPr>
+      <w:rPr/>
+      <w:start w:val="1"/>
+      <w:suff w:val="tab"/>
+    </w:lvl>
+    <w:lvl w:ilvl="7">
+      <w:isLgl w:val="false"/>
+      <w:lvlJc w:val="right"/>
+      <w:lvlText w:val="%8."/>
+      <w:numFmt w:val="decimal"/>
+      <w:pPr>
+        <w:pBdr/>
+        <w:spacing/>
+        <w:ind w:hanging="360" w:left="5749"/>
+      </w:pPr>
+      <w:rPr/>
+      <w:start w:val="1"/>
+      <w:suff w:val="tab"/>
+    </w:lvl>
+    <w:lvl w:ilvl="8">
+      <w:isLgl w:val="false"/>
+      <w:lvlJc w:val="right"/>
+      <w:lvlText w:val="%9."/>
+      <w:numFmt w:val="decimal"/>
+      <w:pPr>
+        <w:pBdr/>
+        <w:spacing/>
+        <w:ind w:hanging="180" w:left="6469"/>
+      </w:pPr>
+      <w:rPr/>
       <w:start w:val="1"/>
       <w:suff w:val="tab"/>
     </w:lvl>
@@ -34928,6 +36829,12 @@
   </w:num>
   <w:num w:numId="20">
     <w:abstractNumId w:val="19"/>
+  </w:num>
+  <w:num w:numId="21">
+    <w:abstractNumId w:val="20"/>
+  </w:num>
+  <w:num w:numId="22">
+    <w:abstractNumId w:val="21"/>
   </w:num>
 </w:numbering>
 </file>

</xml_diff>